<commit_message>
dropshipping pdf files added
</commit_message>
<xml_diff>
--- a/documents/Current State of the Art and Trends in Drop Shipping in Cadify context.docx
+++ b/documents/Current State of the Art and Trends in Drop Shipping in Cadify context.docx
@@ -3,48 +3,9 @@
 <w:document xmlns:wpc="http://schemas.microsoft.com/office/word/2010/wordprocessingCanvas" xmlns:cx="http://schemas.microsoft.com/office/drawing/2014/chartex" xmlns:cx1="http://schemas.microsoft.com/office/drawing/2015/9/8/chartex" xmlns:cx2="http://schemas.microsoft.com/office/drawing/2015/10/21/chartex" xmlns:cx3="http://schemas.microsoft.com/office/drawing/2016/5/9/chartex" xmlns:cx4="http://schemas.microsoft.com/office/drawing/2016/5/10/chartex" xmlns:cx5="http://schemas.microsoft.com/office/drawing/2016/5/11/chartex" xmlns:cx6="http://schemas.microsoft.com/office/drawing/2016/5/12/chartex" xmlns:cx7="http://schemas.microsoft.com/office/drawing/2016/5/13/chartex" xmlns:cx8="http://schemas.microsoft.com/office/drawing/2016/5/14/chartex" xmlns:mc="http://schemas.openxmlformats.org/markup-compatibility/2006" xmlns:aink="http://schemas.microsoft.com/office/drawing/2016/ink" xmlns:am3d="http://schemas.microsoft.com/office/drawing/2017/model3d" xmlns:o="urn:schemas-microsoft-com:office:office" xmlns:oel="http://schemas.microsoft.com/office/2019/extlst" xmlns:r="http://schemas.openxmlformats.org/officeDocument/2006/relationships" xmlns:m="http://schemas.openxmlformats.org/officeDocument/2006/math" xmlns:v="urn:schemas-microsoft-com:vml" xmlns:wp14="http://schemas.microsoft.com/office/word/2010/wordprocessingDrawing" xmlns:wp="http://schemas.openxmlformats.org/drawingml/2006/wordprocessingDrawing" xmlns:w10="urn:schemas-microsoft-com:office:word" xmlns:w="http://schemas.openxmlformats.org/wordprocessingml/2006/main" xmlns:w14="http://schemas.microsoft.com/office/word/2010/wordml" xmlns:w15="http://schemas.microsoft.com/office/word/2012/wordml" xmlns:w16cex="http://schemas.microsoft.com/office/word/2018/wordml/cex" xmlns:w16cid="http://schemas.microsoft.com/office/word/2016/wordml/cid" xmlns:w16="http://schemas.microsoft.com/office/word/2018/wordml" xmlns:w16du="http://schemas.microsoft.com/office/word/2023/wordml/word16du" xmlns:w16sdtdh="http://schemas.microsoft.com/office/word/2020/wordml/sdtdatahash" xmlns:w16sdtfl="http://schemas.microsoft.com/office/word/2024/wordml/sdtformatlock" xmlns:w16se="http://schemas.microsoft.com/office/word/2015/wordml/symex" xmlns:wpg="http://schemas.microsoft.com/office/word/2010/wordprocessingGroup" xmlns:wpi="http://schemas.microsoft.com/office/word/2010/wordprocessingInk" xmlns:wne="http://schemas.microsoft.com/office/word/2006/wordml" xmlns:wps="http://schemas.microsoft.com/office/word/2010/wordprocessingShape" mc:Ignorable="w14 w15 w16se w16cid w16 w16cex w16sdtdh w16sdtfl w16du wp14">
   <w:body>
     <w:p>
-      <w:r>
-        <w:t xml:space="preserve">2025 09 29 </w:t>
-      </w:r>
-      <w:r>
-        <w:t>Current State</w:t>
-      </w:r>
-      <w:r>
-        <w:t xml:space="preserve"> </w:t>
-      </w:r>
-      <w:r>
-        <w:t>of</w:t>
-      </w:r>
-      <w:r>
-        <w:t xml:space="preserve"> </w:t>
-      </w:r>
-      <w:r>
-        <w:t>the</w:t>
-      </w:r>
-      <w:r>
-        <w:t xml:space="preserve"> </w:t>
-      </w:r>
-      <w:r>
-        <w:t>Art and Trends in Drop Shipping</w:t>
-      </w:r>
-      <w:r>
-        <w:t xml:space="preserve"> in Cadify context</w:t>
-      </w:r>
-    </w:p>
-    <w:p>
-      <w:r>
-        <w:t>C:\Dropbox\Cadify\Cadify User Manual\2025 09 04 Manul content draft text</w:t>
-      </w:r>
-    </w:p>
-    <w:p/>
-    <w:p>
-      <w:r>
-        <w:t>Article by Jørn Watvedt in Cooperation with Chat GPT</w:t>
-      </w:r>
-    </w:p>
-    <w:p>
       <w:pPr>
         <w:spacing w:before="100" w:beforeAutospacing="1" w:after="100" w:afterAutospacing="1" w:line="240" w:lineRule="auto"/>
+        <w:jc w:val="both"/>
         <w:outlineLvl w:val="0"/>
         <w:rPr>
           <w:rFonts w:ascii="Times New Roman" w:eastAsia="Times New Roman" w:hAnsi="Times New Roman" w:cs="Times New Roman"/>
@@ -72,6 +33,7 @@
     <w:p>
       <w:pPr>
         <w:spacing w:before="100" w:beforeAutospacing="1" w:after="100" w:afterAutospacing="1" w:line="240" w:lineRule="auto"/>
+        <w:jc w:val="both"/>
         <w:rPr>
           <w:rFonts w:ascii="Times New Roman" w:eastAsia="Times New Roman" w:hAnsi="Times New Roman" w:cs="Times New Roman"/>
           <w:kern w:val="0"/>
@@ -108,6 +70,7 @@
     <w:p>
       <w:pPr>
         <w:spacing w:before="100" w:beforeAutospacing="1" w:after="100" w:afterAutospacing="1" w:line="240" w:lineRule="auto"/>
+        <w:jc w:val="both"/>
         <w:outlineLvl w:val="1"/>
         <w:rPr>
           <w:rFonts w:ascii="Times New Roman" w:eastAsia="Times New Roman" w:hAnsi="Times New Roman" w:cs="Times New Roman"/>
@@ -135,6 +98,7 @@
     <w:p>
       <w:pPr>
         <w:spacing w:before="100" w:beforeAutospacing="1" w:after="100" w:afterAutospacing="1" w:line="240" w:lineRule="auto"/>
+        <w:jc w:val="both"/>
         <w:rPr>
           <w:rFonts w:ascii="Times New Roman" w:eastAsia="Times New Roman" w:hAnsi="Times New Roman" w:cs="Times New Roman"/>
           <w:kern w:val="0"/>
@@ -148,6 +112,14 @@
           <w14:ligatures w14:val="none"/>
         </w:rPr>
         <w:t>Drop shipping is an ecommerce fulfillment method where retailers sell products that are stocked and shipped by third-party suppliers. The retailer doesn’t hold inventory; instead, when an order is placed, it’s forwarded to a supplier or manufacturer who ships directly to the end customer</w:t>
+      </w:r>
+      <w:r>
+        <w:rPr>
+          <w:rFonts w:ascii="Times New Roman" w:eastAsia="Times New Roman" w:hAnsi="Times New Roman" w:cs="Times New Roman"/>
+          <w:kern w:val="0"/>
+          <w14:ligatures w14:val="none"/>
+        </w:rPr>
+        <w:t xml:space="preserve"> </w:t>
       </w:r>
       <w:hyperlink r:id="rId5" w:anchor=":~:text=What%E2%80%99s%20dropshipping%3F" w:tgtFrame="_blank" w:history="1">
         <w:r>
@@ -187,6 +159,14 @@
         </w:rPr>
         <w:t xml:space="preserve"> dollar market globally</w:t>
       </w:r>
+      <w:r>
+        <w:rPr>
+          <w:rFonts w:ascii="Times New Roman" w:eastAsia="Times New Roman" w:hAnsi="Times New Roman" w:cs="Times New Roman"/>
+          <w:kern w:val="0"/>
+          <w14:ligatures w14:val="none"/>
+        </w:rPr>
+        <w:t xml:space="preserve"> </w:t>
+      </w:r>
       <w:hyperlink r:id="rId6" w:anchor=":~:text=market%20www,over%20the%20forecast%20period" w:tgtFrame="_blank" w:history="1">
         <w:r>
           <w:rPr>
@@ -243,6 +223,14 @@
         </w:rPr>
         <w:t xml:space="preserve"> (a ~23% compound annual growth rate)</w:t>
       </w:r>
+      <w:r>
+        <w:rPr>
+          <w:rFonts w:ascii="Times New Roman" w:eastAsia="Times New Roman" w:hAnsi="Times New Roman" w:cs="Times New Roman"/>
+          <w:kern w:val="0"/>
+          <w14:ligatures w14:val="none"/>
+        </w:rPr>
+        <w:t xml:space="preserve"> </w:t>
+      </w:r>
       <w:hyperlink r:id="rId7" w:anchor=":~:text=market%20www,over%20the%20forecast%20period" w:tgtFrame="_blank" w:history="1">
         <w:r>
           <w:rPr>
@@ -267,6 +255,7 @@
     <w:p>
       <w:pPr>
         <w:spacing w:before="100" w:beforeAutospacing="1" w:after="100" w:afterAutospacing="1" w:line="240" w:lineRule="auto"/>
+        <w:jc w:val="both"/>
         <w:rPr>
           <w:rFonts w:ascii="Times New Roman" w:eastAsia="Times New Roman" w:hAnsi="Times New Roman" w:cs="Times New Roman"/>
           <w:kern w:val="0"/>
@@ -316,6 +305,14 @@
           <w14:ligatures w14:val="none"/>
         </w:rPr>
         <w:t xml:space="preserve"> that automatically relay orders and updates between the online store and suppliers</w:t>
+      </w:r>
+      <w:r>
+        <w:rPr>
+          <w:rFonts w:ascii="Times New Roman" w:eastAsia="Times New Roman" w:hAnsi="Times New Roman" w:cs="Times New Roman"/>
+          <w:kern w:val="0"/>
+          <w14:ligatures w14:val="none"/>
+        </w:rPr>
+        <w:t xml:space="preserve"> </w:t>
       </w:r>
       <w:hyperlink r:id="rId8" w:anchor=":~:text=This%20implies%20that%20I%20will,API%20or%20go%20through%20ShiipCentral" w:tgtFrame="_blank" w:history="1">
         <w:r>
@@ -355,6 +352,14 @@
         </w:rPr>
         <w:t xml:space="preserve"> rather than handling orders by email</w:t>
       </w:r>
+      <w:r>
+        <w:rPr>
+          <w:rFonts w:ascii="Times New Roman" w:eastAsia="Times New Roman" w:hAnsi="Times New Roman" w:cs="Times New Roman"/>
+          <w:kern w:val="0"/>
+          <w14:ligatures w14:val="none"/>
+        </w:rPr>
+        <w:t xml:space="preserve"> </w:t>
+      </w:r>
       <w:hyperlink r:id="rId9" w:anchor=":~:text=This%20implies%20that%20I%20will,API%20or%20go%20through%20ShiipCentral" w:tgtFrame="_blank" w:history="1">
         <w:r>
           <w:rPr>
@@ -379,6 +384,7 @@
     <w:p>
       <w:pPr>
         <w:spacing w:before="100" w:beforeAutospacing="1" w:after="100" w:afterAutospacing="1" w:line="240" w:lineRule="auto"/>
+        <w:jc w:val="both"/>
         <w:outlineLvl w:val="1"/>
         <w:rPr>
           <w:rFonts w:ascii="Times New Roman" w:eastAsia="Times New Roman" w:hAnsi="Times New Roman" w:cs="Times New Roman"/>
@@ -406,6 +412,7 @@
     <w:p>
       <w:pPr>
         <w:spacing w:before="100" w:beforeAutospacing="1" w:after="100" w:afterAutospacing="1" w:line="240" w:lineRule="auto"/>
+        <w:jc w:val="both"/>
         <w:rPr>
           <w:rFonts w:ascii="Times New Roman" w:eastAsia="Times New Roman" w:hAnsi="Times New Roman" w:cs="Times New Roman"/>
           <w:kern w:val="0"/>
@@ -428,21 +435,21 @@
           <w:numId w:val="1"/>
         </w:numPr>
         <w:spacing w:before="100" w:beforeAutospacing="1" w:after="100" w:afterAutospacing="1" w:line="240" w:lineRule="auto"/>
-        <w:rPr>
-          <w:rFonts w:ascii="Times New Roman" w:eastAsia="Times New Roman" w:hAnsi="Times New Roman" w:cs="Times New Roman"/>
-          <w:kern w:val="0"/>
-          <w14:ligatures w14:val="none"/>
-        </w:rPr>
-      </w:pPr>
-      <w:r>
-        <w:rPr>
-          <w:rFonts w:ascii="Times New Roman" w:eastAsia="Times New Roman" w:hAnsi="Times New Roman" w:cs="Times New Roman"/>
-          <w:b/>
-          <w:bCs/>
-          <w:kern w:val="0"/>
-          <w14:ligatures w14:val="none"/>
-        </w:rPr>
-        <w:lastRenderedPageBreak/>
+        <w:jc w:val="both"/>
+        <w:rPr>
+          <w:rFonts w:ascii="Times New Roman" w:eastAsia="Times New Roman" w:hAnsi="Times New Roman" w:cs="Times New Roman"/>
+          <w:kern w:val="0"/>
+          <w14:ligatures w14:val="none"/>
+        </w:rPr>
+      </w:pPr>
+      <w:r>
+        <w:rPr>
+          <w:rFonts w:ascii="Times New Roman" w:eastAsia="Times New Roman" w:hAnsi="Times New Roman" w:cs="Times New Roman"/>
+          <w:b/>
+          <w:bCs/>
+          <w:kern w:val="0"/>
+          <w14:ligatures w14:val="none"/>
+        </w:rPr>
         <w:t>Niche-Specific Stores and Branding:</w:t>
       </w:r>
       <w:r>
@@ -488,6 +495,14 @@
           <w14:ligatures w14:val="none"/>
         </w:rPr>
         <w:t xml:space="preserve"> to stand out</w:t>
+      </w:r>
+      <w:r>
+        <w:rPr>
+          <w:rFonts w:ascii="Times New Roman" w:eastAsia="Times New Roman" w:hAnsi="Times New Roman" w:cs="Times New Roman"/>
+          <w:kern w:val="0"/>
+          <w14:ligatures w14:val="none"/>
+        </w:rPr>
+        <w:t xml:space="preserve"> </w:t>
       </w:r>
       <w:hyperlink r:id="rId10" w:anchor=":~:text=The%20rise%20of%20niche" w:tgtFrame="_blank" w:history="1">
         <w:r>
@@ -507,7 +522,33 @@
           <w:kern w:val="0"/>
           <w14:ligatures w14:val="none"/>
         </w:rPr>
-        <w:t>. For example, a store might only sell eco-friendly pet accessories or custom tech gadgets. Niche stores build expertise and targeted marketing, attracting passionate customer segments. Studies found that niche-focused ecommerce businesses have higher long-term success rates than general stores</w:t>
+        <w:t xml:space="preserve">. For example, a store might only sell eco-friendly pet accessories or custom tech gadgets. Niche stores build expertise and </w:t>
+      </w:r>
+      <w:proofErr w:type="gramStart"/>
+      <w:r>
+        <w:rPr>
+          <w:rFonts w:ascii="Times New Roman" w:eastAsia="Times New Roman" w:hAnsi="Times New Roman" w:cs="Times New Roman"/>
+          <w:kern w:val="0"/>
+          <w14:ligatures w14:val="none"/>
+        </w:rPr>
+        <w:t>targeted</w:t>
+      </w:r>
+      <w:proofErr w:type="gramEnd"/>
+      <w:r>
+        <w:rPr>
+          <w:rFonts w:ascii="Times New Roman" w:eastAsia="Times New Roman" w:hAnsi="Times New Roman" w:cs="Times New Roman"/>
+          <w:kern w:val="0"/>
+          <w14:ligatures w14:val="none"/>
+        </w:rPr>
+        <w:t xml:space="preserve"> marketing, attracting passionate customer segments. Studies found that niche-focused ecommerce businesses have higher long-term success rates than general stores</w:t>
+      </w:r>
+      <w:r>
+        <w:rPr>
+          <w:rFonts w:ascii="Times New Roman" w:eastAsia="Times New Roman" w:hAnsi="Times New Roman" w:cs="Times New Roman"/>
+          <w:kern w:val="0"/>
+          <w14:ligatures w14:val="none"/>
+        </w:rPr>
+        <w:t xml:space="preserve"> </w:t>
       </w:r>
       <w:hyperlink r:id="rId11" w:anchor=":~:text=greater%20success" w:tgtFrame="_blank" w:history="1">
         <w:r>
@@ -545,7 +586,24 @@
           <w:kern w:val="0"/>
           <w14:ligatures w14:val="none"/>
         </w:rPr>
-        <w:t xml:space="preserve"> even while drop shipping (often called DTC – Direct-to-Consumer – drop shipping). By creating their own branded online storefronts (instead of relying solely on marketplaces), drop shippers gain control over customer experience and branding</w:t>
+        <w:t xml:space="preserve"> even while </w:t>
+      </w:r>
+      <w:r>
+        <w:rPr>
+          <w:rFonts w:ascii="Times New Roman" w:eastAsia="Times New Roman" w:hAnsi="Times New Roman" w:cs="Times New Roman"/>
+          <w:kern w:val="0"/>
+          <w14:ligatures w14:val="none"/>
+        </w:rPr>
+        <w:lastRenderedPageBreak/>
+        <w:t>drop shipping (often called DTC – Direct-to-Consumer – drop shipping). By creating their own branded online storefronts (instead of relying solely on marketplaces), drop shippers gain control over customer experience and branding</w:t>
+      </w:r>
+      <w:r>
+        <w:rPr>
+          <w:rFonts w:ascii="Times New Roman" w:eastAsia="Times New Roman" w:hAnsi="Times New Roman" w:cs="Times New Roman"/>
+          <w:kern w:val="0"/>
+          <w14:ligatures w14:val="none"/>
+        </w:rPr>
+        <w:t xml:space="preserve"> </w:t>
       </w:r>
       <w:hyperlink r:id="rId12" w:anchor=":~:text=The%20rise%20of%20direct,dropshipping" w:tgtFrame="_blank" w:history="1">
         <w:r>
@@ -567,6 +625,14 @@
         </w:rPr>
         <w:t>. This DTC approach helps in fostering customer loyalty and gathering valuable data for marketing</w:t>
       </w:r>
+      <w:r>
+        <w:rPr>
+          <w:rFonts w:ascii="Times New Roman" w:eastAsia="Times New Roman" w:hAnsi="Times New Roman" w:cs="Times New Roman"/>
+          <w:kern w:val="0"/>
+          <w14:ligatures w14:val="none"/>
+        </w:rPr>
+        <w:t xml:space="preserve"> </w:t>
+      </w:r>
       <w:hyperlink r:id="rId13" w:anchor=":~:text=The%20rise%20of%20direct,dropshipping" w:tgtFrame="_blank" w:history="1">
         <w:r>
           <w:rPr>
@@ -595,6 +661,7 @@
           <w:numId w:val="1"/>
         </w:numPr>
         <w:spacing w:before="100" w:beforeAutospacing="1" w:after="100" w:afterAutospacing="1" w:line="240" w:lineRule="auto"/>
+        <w:jc w:val="both"/>
         <w:rPr>
           <w:rFonts w:ascii="Times New Roman" w:eastAsia="Times New Roman" w:hAnsi="Times New Roman" w:cs="Times New Roman"/>
           <w:kern w:val="0"/>
@@ -636,6 +703,14 @@
           <w14:ligatures w14:val="none"/>
         </w:rPr>
         <w:t xml:space="preserve"> assist with product research (finding trending products), demand forecasting, dynamic pricing, and even customer service chatbots</w:t>
+      </w:r>
+      <w:r>
+        <w:rPr>
+          <w:rFonts w:ascii="Times New Roman" w:eastAsia="Times New Roman" w:hAnsi="Times New Roman" w:cs="Times New Roman"/>
+          <w:kern w:val="0"/>
+          <w14:ligatures w14:val="none"/>
+        </w:rPr>
+        <w:t xml:space="preserve"> </w:t>
       </w:r>
       <w:hyperlink r:id="rId14" w:anchor=":~:text=Artificial%20Intelligence%20,streamline%20operations%20and%20improve%20efficiency" w:tgtFrame="_blank" w:history="1">
         <w:r>
@@ -675,6 +750,14 @@
         </w:rPr>
         <w:t xml:space="preserve"> handles repetitive tasks like order processing, inventory synchronization, and tracking updates, reducing the manual workload</w:t>
       </w:r>
+      <w:r>
+        <w:rPr>
+          <w:rFonts w:ascii="Times New Roman" w:eastAsia="Times New Roman" w:hAnsi="Times New Roman" w:cs="Times New Roman"/>
+          <w:kern w:val="0"/>
+          <w14:ligatures w14:val="none"/>
+        </w:rPr>
+        <w:t xml:space="preserve"> </w:t>
+      </w:r>
       <w:hyperlink r:id="rId15" w:anchor=":~:text=Artificial%20Intelligence%20,streamline%20operations%20and%20improve%20efficiency" w:tgtFrame="_blank" w:history="1">
         <w:r>
           <w:rPr>
@@ -695,6 +778,14 @@
         </w:rPr>
         <w:t>. By 2025, businesses not leveraging AI/automation in some form risk falling behind</w:t>
       </w:r>
+      <w:r>
+        <w:rPr>
+          <w:rFonts w:ascii="Times New Roman" w:eastAsia="Times New Roman" w:hAnsi="Times New Roman" w:cs="Times New Roman"/>
+          <w:kern w:val="0"/>
+          <w14:ligatures w14:val="none"/>
+        </w:rPr>
+        <w:t xml:space="preserve"> </w:t>
+      </w:r>
       <w:hyperlink r:id="rId16" w:anchor=":~:text=Prediction%3A%20By%202025%2C%20AI%20and,at%20risk%20of%20falling%20behind" w:tgtFrame="_blank" w:history="1">
         <w:r>
           <w:rPr>
@@ -713,7 +804,25 @@
           <w:kern w:val="0"/>
           <w14:ligatures w14:val="none"/>
         </w:rPr>
-        <w:t>. For example, AI can analyze sales data to predict which products will be popular next season, or automatically route an order to the closest warehouse for faster delivery. The result is greater efficiency and the ability to scale a drop shipping business without a large staff.</w:t>
+        <w:t xml:space="preserve">. For example, AI can analyze sales data to predict which products will be popular next </w:t>
+      </w:r>
+      <w:proofErr w:type="gramStart"/>
+      <w:r>
+        <w:rPr>
+          <w:rFonts w:ascii="Times New Roman" w:eastAsia="Times New Roman" w:hAnsi="Times New Roman" w:cs="Times New Roman"/>
+          <w:kern w:val="0"/>
+          <w14:ligatures w14:val="none"/>
+        </w:rPr>
+        <w:t>season, or</w:t>
+      </w:r>
+      <w:proofErr w:type="gramEnd"/>
+      <w:r>
+        <w:rPr>
+          <w:rFonts w:ascii="Times New Roman" w:eastAsia="Times New Roman" w:hAnsi="Times New Roman" w:cs="Times New Roman"/>
+          <w:kern w:val="0"/>
+          <w14:ligatures w14:val="none"/>
+        </w:rPr>
+        <w:t xml:space="preserve"> automatically route an order to the closest warehouse for faster delivery. The result is greater efficiency and the ability to scale a drop shipping business without a large staff.</w:t>
       </w:r>
     </w:p>
     <w:p>
@@ -723,6 +832,7 @@
           <w:numId w:val="1"/>
         </w:numPr>
         <w:spacing w:before="100" w:beforeAutospacing="1" w:after="100" w:afterAutospacing="1" w:line="240" w:lineRule="auto"/>
+        <w:jc w:val="both"/>
         <w:rPr>
           <w:rFonts w:ascii="Times New Roman" w:eastAsia="Times New Roman" w:hAnsi="Times New Roman" w:cs="Times New Roman"/>
           <w:kern w:val="0"/>
@@ -782,6 +892,14 @@
           <w14:ligatures w14:val="none"/>
         </w:rPr>
         <w:t>. Many drop shipping platforms now offer warehouses in key regions to stock popular products, enabling delivery in days instead of weeks</w:t>
+      </w:r>
+      <w:r>
+        <w:rPr>
+          <w:rFonts w:ascii="Times New Roman" w:eastAsia="Times New Roman" w:hAnsi="Times New Roman" w:cs="Times New Roman"/>
+          <w:kern w:val="0"/>
+          <w14:ligatures w14:val="none"/>
+        </w:rPr>
+        <w:t xml:space="preserve"> </w:t>
       </w:r>
       <w:hyperlink r:id="rId17" w:anchor=":~:text=CJDropshipping%20is%20a%20versatile%20platform,seamless%20logistics%20for%20online%20stores" w:tgtFrame="_blank" w:history="1">
         <w:r>
@@ -815,6 +933,14 @@
         </w:rPr>
         <w:t>. For instance, some suppliers place inventory in U.S. or European warehouses to serve those markets quickly, while still avoiding the retailer holding stock. There’s also a push toward optimizing logistics – e.g. automatically choosing the best warehouse or combining multi-item orders to reduce costs</w:t>
       </w:r>
+      <w:r>
+        <w:rPr>
+          <w:rFonts w:ascii="Times New Roman" w:eastAsia="Times New Roman" w:hAnsi="Times New Roman" w:cs="Times New Roman"/>
+          <w:kern w:val="0"/>
+          <w14:ligatures w14:val="none"/>
+        </w:rPr>
+        <w:t xml:space="preserve"> </w:t>
+      </w:r>
       <w:hyperlink r:id="rId19" w:anchor=":~:text=,controls" w:tgtFrame="_blank" w:history="1">
         <w:r>
           <w:rPr>
@@ -833,7 +959,25 @@
           <w:kern w:val="0"/>
           <w14:ligatures w14:val="none"/>
         </w:rPr>
-        <w:t>. In short, modern drop shipping competes on shipping speed and reliability, approaching the standards of traditional retail fulfillment.</w:t>
+        <w:t xml:space="preserve">. In short, modern drop shipping competes </w:t>
+      </w:r>
+      <w:proofErr w:type="gramStart"/>
+      <w:r>
+        <w:rPr>
+          <w:rFonts w:ascii="Times New Roman" w:eastAsia="Times New Roman" w:hAnsi="Times New Roman" w:cs="Times New Roman"/>
+          <w:kern w:val="0"/>
+          <w14:ligatures w14:val="none"/>
+        </w:rPr>
+        <w:t>on</w:t>
+      </w:r>
+      <w:proofErr w:type="gramEnd"/>
+      <w:r>
+        <w:rPr>
+          <w:rFonts w:ascii="Times New Roman" w:eastAsia="Times New Roman" w:hAnsi="Times New Roman" w:cs="Times New Roman"/>
+          <w:kern w:val="0"/>
+          <w14:ligatures w14:val="none"/>
+        </w:rPr>
+        <w:t xml:space="preserve"> shipping speed and reliability, approaching the standards of traditional retail fulfillment.</w:t>
       </w:r>
     </w:p>
     <w:p>
@@ -843,6 +987,7 @@
           <w:numId w:val="1"/>
         </w:numPr>
         <w:spacing w:before="100" w:beforeAutospacing="1" w:after="100" w:afterAutospacing="1" w:line="240" w:lineRule="auto"/>
+        <w:jc w:val="both"/>
         <w:rPr>
           <w:rFonts w:ascii="Times New Roman" w:eastAsia="Times New Roman" w:hAnsi="Times New Roman" w:cs="Times New Roman"/>
           <w:kern w:val="0"/>
@@ -865,7 +1010,25 @@
           <w:kern w:val="0"/>
           <w14:ligatures w14:val="none"/>
         </w:rPr>
-        <w:t xml:space="preserve"> Today’s consumers are more environmentally and ethically conscious, and this affects drop shipping as well. A growing trend is </w:t>
+        <w:t xml:space="preserve"> Today’s consumers are more environmentally and ethically conscious, and this affects </w:t>
+      </w:r>
+      <w:proofErr w:type="gramStart"/>
+      <w:r>
+        <w:rPr>
+          <w:rFonts w:ascii="Times New Roman" w:eastAsia="Times New Roman" w:hAnsi="Times New Roman" w:cs="Times New Roman"/>
+          <w:kern w:val="0"/>
+          <w14:ligatures w14:val="none"/>
+        </w:rPr>
+        <w:t>drop</w:t>
+      </w:r>
+      <w:proofErr w:type="gramEnd"/>
+      <w:r>
+        <w:rPr>
+          <w:rFonts w:ascii="Times New Roman" w:eastAsia="Times New Roman" w:hAnsi="Times New Roman" w:cs="Times New Roman"/>
+          <w:kern w:val="0"/>
+          <w14:ligatures w14:val="none"/>
+        </w:rPr>
+        <w:t xml:space="preserve"> shipping as well. A growing trend is </w:t>
       </w:r>
       <w:r>
         <w:rPr>
@@ -884,6 +1047,14 @@
           <w14:ligatures w14:val="none"/>
         </w:rPr>
         <w:t xml:space="preserve"> – choosing eco-friendly products and packaging, and working with suppliers who have ethical labor and sourcing practices</w:t>
+      </w:r>
+      <w:r>
+        <w:rPr>
+          <w:rFonts w:ascii="Times New Roman" w:eastAsia="Times New Roman" w:hAnsi="Times New Roman" w:cs="Times New Roman"/>
+          <w:kern w:val="0"/>
+          <w14:ligatures w14:val="none"/>
+        </w:rPr>
+        <w:t xml:space="preserve"> </w:t>
       </w:r>
       <w:hyperlink r:id="rId20" w:anchor=":~:text=Expect%20to%20see%20a%20rise,term%20relationships%20with%20them" w:tgtFrame="_blank" w:history="1">
         <w:r>
@@ -905,6 +1076,14 @@
         </w:rPr>
         <w:t>. Some drop shipping businesses now advertise sustainable materials or carbon-neutral shipping options to appeal to conscious consumers. This is becoming a differentiator: by 2025, sustainability is expected to be a key competitive edge in ecommerce</w:t>
       </w:r>
+      <w:r>
+        <w:rPr>
+          <w:rFonts w:ascii="Times New Roman" w:eastAsia="Times New Roman" w:hAnsi="Times New Roman" w:cs="Times New Roman"/>
+          <w:kern w:val="0"/>
+          <w14:ligatures w14:val="none"/>
+        </w:rPr>
+        <w:t xml:space="preserve"> </w:t>
+      </w:r>
       <w:hyperlink r:id="rId21" w:anchor=":~:text=Expect%20to%20see%20a%20rise,term%20relationships%20with%20them" w:tgtFrame="_blank" w:history="1">
         <w:r>
           <w:rPr>
@@ -925,6 +1104,14 @@
         </w:rPr>
         <w:t>. For example, using biodegradable packaging or offering products from fair-trade suppliers can attract the 66% of global consumers willing to pay more to brands with positive social and environmental impact</w:t>
       </w:r>
+      <w:r>
+        <w:rPr>
+          <w:rFonts w:ascii="Times New Roman" w:eastAsia="Times New Roman" w:hAnsi="Times New Roman" w:cs="Times New Roman"/>
+          <w:kern w:val="0"/>
+          <w14:ligatures w14:val="none"/>
+        </w:rPr>
+        <w:t xml:space="preserve"> </w:t>
+      </w:r>
       <w:hyperlink r:id="rId22" w:anchor=":~:text=dropshipping%20industry%2C%20with%20eco,gaining%20a%20competitive%20edge" w:tgtFrame="_blank" w:history="1">
         <w:r>
           <w:rPr>
@@ -953,6 +1140,7 @@
           <w:numId w:val="1"/>
         </w:numPr>
         <w:spacing w:before="100" w:beforeAutospacing="1" w:after="100" w:afterAutospacing="1" w:line="240" w:lineRule="auto"/>
+        <w:jc w:val="both"/>
         <w:rPr>
           <w:rFonts w:ascii="Times New Roman" w:eastAsia="Times New Roman" w:hAnsi="Times New Roman" w:cs="Times New Roman"/>
           <w:kern w:val="0"/>
@@ -993,7 +1181,25 @@
           <w:kern w:val="0"/>
           <w14:ligatures w14:val="none"/>
         </w:rPr>
-        <w:t xml:space="preserve"> have transformed into shopping channels, a trend that benefits drop shippers greatly. </w:t>
+        <w:t xml:space="preserve"> have transformed into shopping channels, a trend that benefits </w:t>
+      </w:r>
+      <w:proofErr w:type="gramStart"/>
+      <w:r>
+        <w:rPr>
+          <w:rFonts w:ascii="Times New Roman" w:eastAsia="Times New Roman" w:hAnsi="Times New Roman" w:cs="Times New Roman"/>
+          <w:kern w:val="0"/>
+          <w14:ligatures w14:val="none"/>
+        </w:rPr>
+        <w:t>drop</w:t>
+      </w:r>
+      <w:proofErr w:type="gramEnd"/>
+      <w:r>
+        <w:rPr>
+          <w:rFonts w:ascii="Times New Roman" w:eastAsia="Times New Roman" w:hAnsi="Times New Roman" w:cs="Times New Roman"/>
+          <w:kern w:val="0"/>
+          <w14:ligatures w14:val="none"/>
+        </w:rPr>
+        <w:t xml:space="preserve"> shippers greatly. </w:t>
       </w:r>
       <w:r>
         <w:rPr>
@@ -1011,16 +1217,15 @@
           <w:kern w:val="0"/>
           <w14:ligatures w14:val="none"/>
         </w:rPr>
-        <w:t xml:space="preserve"> refers to selling directly through social media apps (like Instagram, Facebook, TikTok) where users can </w:t>
-      </w:r>
-      <w:r>
-        <w:rPr>
-          <w:rFonts w:ascii="Times New Roman" w:eastAsia="Times New Roman" w:hAnsi="Times New Roman" w:cs="Times New Roman"/>
-          <w:kern w:val="0"/>
-          <w14:ligatures w14:val="none"/>
-        </w:rPr>
-        <w:lastRenderedPageBreak/>
-        <w:t>discover and buy products without leaving the app</w:t>
+        <w:t xml:space="preserve"> refers to selling directly through social media apps (like Instagram, Facebook, TikTok) where users can discover and buy products without leaving the app</w:t>
+      </w:r>
+      <w:r>
+        <w:rPr>
+          <w:rFonts w:ascii="Times New Roman" w:eastAsia="Times New Roman" w:hAnsi="Times New Roman" w:cs="Times New Roman"/>
+          <w:kern w:val="0"/>
+          <w14:ligatures w14:val="none"/>
+        </w:rPr>
+        <w:t xml:space="preserve"> </w:t>
       </w:r>
       <w:hyperlink r:id="rId23" w:anchor=":~:text=Social%20media%20platforms%20are%20evolving,browsing%2C%20buying%2C%20and%20social%20interaction" w:tgtFrame="_blank" w:history="1">
         <w:r>
@@ -1060,6 +1265,14 @@
         </w:rPr>
         <w:t xml:space="preserve"> businesses are leveraging these platforms by running targeted ads and setting up storefronts on social apps to capture impulse buys. For example, a user might see a TikTok video of a gadget and purchase it on the spot via an integrated shop link. This trend is booming – it’s predicted that social commerce will become a dominant sales channel for drop shippers, riding on the massive engagement of these apps</w:t>
       </w:r>
+      <w:r>
+        <w:rPr>
+          <w:rFonts w:ascii="Times New Roman" w:eastAsia="Times New Roman" w:hAnsi="Times New Roman" w:cs="Times New Roman"/>
+          <w:kern w:val="0"/>
+          <w14:ligatures w14:val="none"/>
+        </w:rPr>
+        <w:t xml:space="preserve"> </w:t>
+      </w:r>
       <w:hyperlink r:id="rId24" w:anchor=":~:text=Prediction%3A%20By%202024%2C%20social%20commerce,and%20Instagram%20leading%20the%20charge" w:tgtFrame="_blank" w:history="1">
         <w:r>
           <w:rPr>
@@ -1080,6 +1293,14 @@
         </w:rPr>
         <w:t>. Statista forecasts nearly $700 billion in global social commerce revenue in 2024 (up ~23% from the year prior)</w:t>
       </w:r>
+      <w:r>
+        <w:rPr>
+          <w:rFonts w:ascii="Times New Roman" w:eastAsia="Times New Roman" w:hAnsi="Times New Roman" w:cs="Times New Roman"/>
+          <w:kern w:val="0"/>
+          <w14:ligatures w14:val="none"/>
+        </w:rPr>
+        <w:t xml:space="preserve"> </w:t>
+      </w:r>
       <w:hyperlink r:id="rId25" w:anchor=":~:text=charge" w:tgtFrame="_blank" w:history="1">
         <w:r>
           <w:rPr>
@@ -1108,6 +1329,7 @@
           <w:numId w:val="1"/>
         </w:numPr>
         <w:spacing w:before="100" w:beforeAutospacing="1" w:after="100" w:afterAutospacing="1" w:line="240" w:lineRule="auto"/>
+        <w:jc w:val="both"/>
         <w:rPr>
           <w:rFonts w:ascii="Times New Roman" w:eastAsia="Times New Roman" w:hAnsi="Times New Roman" w:cs="Times New Roman"/>
           <w:kern w:val="0"/>
@@ -1130,7 +1352,25 @@
           <w:kern w:val="0"/>
           <w14:ligatures w14:val="none"/>
         </w:rPr>
-        <w:t xml:space="preserve"> With increased competition, drop shipping stores are focusing on </w:t>
+        <w:t xml:space="preserve"> With increased competition, </w:t>
+      </w:r>
+      <w:proofErr w:type="gramStart"/>
+      <w:r>
+        <w:rPr>
+          <w:rFonts w:ascii="Times New Roman" w:eastAsia="Times New Roman" w:hAnsi="Times New Roman" w:cs="Times New Roman"/>
+          <w:kern w:val="0"/>
+          <w14:ligatures w14:val="none"/>
+        </w:rPr>
+        <w:t>drop shipping</w:t>
+      </w:r>
+      <w:proofErr w:type="gramEnd"/>
+      <w:r>
+        <w:rPr>
+          <w:rFonts w:ascii="Times New Roman" w:eastAsia="Times New Roman" w:hAnsi="Times New Roman" w:cs="Times New Roman"/>
+          <w:kern w:val="0"/>
+          <w14:ligatures w14:val="none"/>
+        </w:rPr>
+        <w:t xml:space="preserve"> stores are focusing on </w:t>
       </w:r>
       <w:r>
         <w:rPr>
@@ -1167,6 +1407,14 @@
           <w14:ligatures w14:val="none"/>
         </w:rPr>
         <w:t xml:space="preserve"> (especially in print-on-demand scenarios). According to McKinsey research, 76% of consumers are more likely to buy from brands that personalize the experience and offers</w:t>
+      </w:r>
+      <w:r>
+        <w:rPr>
+          <w:rFonts w:ascii="Times New Roman" w:eastAsia="Times New Roman" w:hAnsi="Times New Roman" w:cs="Times New Roman"/>
+          <w:kern w:val="0"/>
+          <w14:ligatures w14:val="none"/>
+        </w:rPr>
+        <w:t xml:space="preserve"> </w:t>
       </w:r>
       <w:hyperlink r:id="rId26" w:anchor=":~:text=Prediction%3A%20By%202024%2C%20personalized%20shopping,loyalty%20in%20the%20dropshipping%20industry" w:tgtFrame="_blank" w:history="1">
         <w:r>
@@ -1204,12 +1452,31 @@
           <w:kern w:val="0"/>
           <w14:ligatures w14:val="none"/>
         </w:rPr>
-        <w:t xml:space="preserve"> use-case is an example of mass personalization: end-users configure a product to their specifications in the online store, and then it’s made to order. This level of customization, supported by digital manufacturing or print-on-demand, is increasingly common and is a significant trend in ecommerce.</w:t>
+        <w:t xml:space="preserve"> use-case is an example of mass personalization: end-users configure a product to their specifications in the online store, and then it’s made to order. This level of customization, supported by digital manufacturing or print-on-demand, is increasingly common and is a significant trend in </w:t>
+      </w:r>
+      <w:proofErr w:type="gramStart"/>
+      <w:r>
+        <w:rPr>
+          <w:rFonts w:ascii="Times New Roman" w:eastAsia="Times New Roman" w:hAnsi="Times New Roman" w:cs="Times New Roman"/>
+          <w:kern w:val="0"/>
+          <w14:ligatures w14:val="none"/>
+        </w:rPr>
+        <w:t>ecommerce</w:t>
+      </w:r>
+      <w:proofErr w:type="gramEnd"/>
+      <w:r>
+        <w:rPr>
+          <w:rFonts w:ascii="Times New Roman" w:eastAsia="Times New Roman" w:hAnsi="Times New Roman" w:cs="Times New Roman"/>
+          <w:kern w:val="0"/>
+          <w14:ligatures w14:val="none"/>
+        </w:rPr>
+        <w:t>.</w:t>
       </w:r>
     </w:p>
     <w:p>
       <w:pPr>
         <w:spacing w:before="100" w:beforeAutospacing="1" w:after="100" w:afterAutospacing="1" w:line="240" w:lineRule="auto"/>
+        <w:jc w:val="both"/>
         <w:rPr>
           <w:rFonts w:ascii="Times New Roman" w:eastAsia="Times New Roman" w:hAnsi="Times New Roman" w:cs="Times New Roman"/>
           <w:kern w:val="0"/>
@@ -1241,6 +1508,14 @@
           <w14:ligatures w14:val="none"/>
         </w:rPr>
         <w:t xml:space="preserve"> in 2025 means operating a tech-enabled, customer-centric online store. It involves carving out a niche or brand, using AI and automation behind the scenes, partnering with suppliers who can fulfill quickly (often via local hubs), adopting sustainable practices, and selling through modern channels like social media with a personalized approach. Businesses that adapt to these trends are thriving, while those sticking to the old model (e.g. slow shipping from unvetted suppliers, broad unfocused catalogs, minimal customer engagement) are struggling to keep up</w:t>
+      </w:r>
+      <w:r>
+        <w:rPr>
+          <w:rFonts w:ascii="Times New Roman" w:eastAsia="Times New Roman" w:hAnsi="Times New Roman" w:cs="Times New Roman"/>
+          <w:kern w:val="0"/>
+          <w14:ligatures w14:val="none"/>
+        </w:rPr>
+        <w:t xml:space="preserve"> </w:t>
       </w:r>
       <w:hyperlink r:id="rId27" w:anchor=":~:text=Prediction%3A%20By%202024%2C%20niche,exceptional%20value%20or%20unique%20products" w:tgtFrame="_blank" w:history="1">
         <w:r>
@@ -1278,6 +1553,7 @@
     <w:p>
       <w:pPr>
         <w:spacing w:before="100" w:beforeAutospacing="1" w:after="100" w:afterAutospacing="1" w:line="240" w:lineRule="auto"/>
+        <w:jc w:val="both"/>
         <w:outlineLvl w:val="1"/>
         <w:rPr>
           <w:rFonts w:ascii="Times New Roman" w:eastAsia="Times New Roman" w:hAnsi="Times New Roman" w:cs="Times New Roman"/>
@@ -1305,19 +1581,38 @@
     <w:p>
       <w:pPr>
         <w:spacing w:before="100" w:beforeAutospacing="1" w:after="100" w:afterAutospacing="1" w:line="240" w:lineRule="auto"/>
-        <w:rPr>
-          <w:rFonts w:ascii="Times New Roman" w:eastAsia="Times New Roman" w:hAnsi="Times New Roman" w:cs="Times New Roman"/>
-          <w:kern w:val="0"/>
-          <w14:ligatures w14:val="none"/>
-        </w:rPr>
-      </w:pPr>
-      <w:r>
-        <w:rPr>
-          <w:rFonts w:ascii="Times New Roman" w:eastAsia="Times New Roman" w:hAnsi="Times New Roman" w:cs="Times New Roman"/>
-          <w:kern w:val="0"/>
-          <w14:ligatures w14:val="none"/>
-        </w:rPr>
-        <w:t xml:space="preserve">To implement the above practices, a variety of third-party tools and platforms has emerged. These solutions help connect ecommerce stores (including platforms like </w:t>
+        <w:jc w:val="both"/>
+        <w:rPr>
+          <w:rFonts w:ascii="Times New Roman" w:eastAsia="Times New Roman" w:hAnsi="Times New Roman" w:cs="Times New Roman"/>
+          <w:kern w:val="0"/>
+          <w14:ligatures w14:val="none"/>
+        </w:rPr>
+      </w:pPr>
+      <w:r>
+        <w:rPr>
+          <w:rFonts w:ascii="Times New Roman" w:eastAsia="Times New Roman" w:hAnsi="Times New Roman" w:cs="Times New Roman"/>
+          <w:kern w:val="0"/>
+          <w14:ligatures w14:val="none"/>
+        </w:rPr>
+        <w:t xml:space="preserve">To implement the above practices, a variety of third-party tools and platforms </w:t>
+      </w:r>
+      <w:proofErr w:type="gramStart"/>
+      <w:r>
+        <w:rPr>
+          <w:rFonts w:ascii="Times New Roman" w:eastAsia="Times New Roman" w:hAnsi="Times New Roman" w:cs="Times New Roman"/>
+          <w:kern w:val="0"/>
+          <w14:ligatures w14:val="none"/>
+        </w:rPr>
+        <w:t>has</w:t>
+      </w:r>
+      <w:proofErr w:type="gramEnd"/>
+      <w:r>
+        <w:rPr>
+          <w:rFonts w:ascii="Times New Roman" w:eastAsia="Times New Roman" w:hAnsi="Times New Roman" w:cs="Times New Roman"/>
+          <w:kern w:val="0"/>
+          <w14:ligatures w14:val="none"/>
+        </w:rPr>
+        <w:t xml:space="preserve"> emerged. These solutions help connect ecommerce stores (including platforms like </w:t>
       </w:r>
       <w:proofErr w:type="spellStart"/>
       <w:r>
@@ -1347,6 +1642,7 @@
           <w:numId w:val="2"/>
         </w:numPr>
         <w:spacing w:before="100" w:beforeAutospacing="1" w:after="100" w:afterAutospacing="1" w:line="240" w:lineRule="auto"/>
+        <w:jc w:val="both"/>
         <w:rPr>
           <w:rFonts w:ascii="Times New Roman" w:eastAsia="Times New Roman" w:hAnsi="Times New Roman" w:cs="Times New Roman"/>
           <w:kern w:val="0"/>
@@ -1438,6 +1734,14 @@
           <w14:ligatures w14:val="none"/>
         </w:rPr>
         <w:t xml:space="preserve"> the product under the store’s brand with no need for the store owner to hold inventory</w:t>
+      </w:r>
+      <w:r>
+        <w:rPr>
+          <w:rFonts w:ascii="Times New Roman" w:eastAsia="Times New Roman" w:hAnsi="Times New Roman" w:cs="Times New Roman"/>
+          <w:kern w:val="0"/>
+          <w14:ligatures w14:val="none"/>
+        </w:rPr>
+        <w:t xml:space="preserve"> </w:t>
       </w:r>
       <w:hyperlink r:id="rId29" w:anchor=":~:text=Where%20does%20Printful%20come%20in%3F" w:tgtFrame="_blank" w:history="1">
         <w:r>
@@ -1475,16 +1779,7 @@
           <w:kern w:val="0"/>
           <w14:ligatures w14:val="none"/>
         </w:rPr>
-        <w:t xml:space="preserve"> use-case if the product involves custom graphics or text on standard blank products (apparel, </w:t>
-      </w:r>
-      <w:r>
-        <w:rPr>
-          <w:rFonts w:ascii="Times New Roman" w:eastAsia="Times New Roman" w:hAnsi="Times New Roman" w:cs="Times New Roman"/>
-          <w:kern w:val="0"/>
-          <w14:ligatures w14:val="none"/>
-        </w:rPr>
-        <w:lastRenderedPageBreak/>
-        <w:t xml:space="preserve">accessories, etc.). </w:t>
+        <w:t xml:space="preserve"> use-case if the product involves custom graphics or text on standard blank products (apparel, accessories, etc.). </w:t>
       </w:r>
       <w:proofErr w:type="spellStart"/>
       <w:r>
@@ -1530,6 +1825,7 @@
           <w:numId w:val="2"/>
         </w:numPr>
         <w:spacing w:before="100" w:beforeAutospacing="1" w:after="100" w:afterAutospacing="1" w:line="240" w:lineRule="auto"/>
+        <w:jc w:val="both"/>
         <w:rPr>
           <w:rFonts w:ascii="Times New Roman" w:eastAsia="Times New Roman" w:hAnsi="Times New Roman" w:cs="Times New Roman"/>
           <w:kern w:val="0"/>
@@ -1584,7 +1880,25 @@
           <w:kern w:val="0"/>
           <w14:ligatures w14:val="none"/>
         </w:rPr>
-        <w:t xml:space="preserve"> is another print-on-demand network, similar to </w:t>
+        <w:t xml:space="preserve"> is another print-on-demand network, </w:t>
+      </w:r>
+      <w:proofErr w:type="gramStart"/>
+      <w:r>
+        <w:rPr>
+          <w:rFonts w:ascii="Times New Roman" w:eastAsia="Times New Roman" w:hAnsi="Times New Roman" w:cs="Times New Roman"/>
+          <w:kern w:val="0"/>
+          <w14:ligatures w14:val="none"/>
+        </w:rPr>
+        <w:t>similar to</w:t>
+      </w:r>
+      <w:proofErr w:type="gramEnd"/>
+      <w:r>
+        <w:rPr>
+          <w:rFonts w:ascii="Times New Roman" w:eastAsia="Times New Roman" w:hAnsi="Times New Roman" w:cs="Times New Roman"/>
+          <w:kern w:val="0"/>
+          <w14:ligatures w14:val="none"/>
+        </w:rPr>
+        <w:t xml:space="preserve"> </w:t>
       </w:r>
       <w:proofErr w:type="spellStart"/>
       <w:r>
@@ -1620,7 +1934,16 @@
           <w:kern w:val="0"/>
           <w14:ligatures w14:val="none"/>
         </w:rPr>
-        <w:t xml:space="preserve">, which then selects a printing partner (often based on proximity to the customer to reduce shipping time) to produce and ship the item. There are also platforms like </w:t>
+        <w:t xml:space="preserve">, which then selects a printing partner (often based on proximity to the customer to reduce shipping time) to produce and ship the item. There </w:t>
+      </w:r>
+      <w:r>
+        <w:rPr>
+          <w:rFonts w:ascii="Times New Roman" w:eastAsia="Times New Roman" w:hAnsi="Times New Roman" w:cs="Times New Roman"/>
+          <w:kern w:val="0"/>
+          <w14:ligatures w14:val="none"/>
+        </w:rPr>
+        <w:lastRenderedPageBreak/>
+        <w:t xml:space="preserve">are also platforms like </w:t>
       </w:r>
       <w:r>
         <w:rPr>
@@ -1706,6 +2029,7 @@
           <w:numId w:val="2"/>
         </w:numPr>
         <w:spacing w:before="100" w:beforeAutospacing="1" w:after="100" w:afterAutospacing="1" w:line="240" w:lineRule="auto"/>
+        <w:jc w:val="both"/>
         <w:rPr>
           <w:rFonts w:ascii="Times New Roman" w:eastAsia="Times New Roman" w:hAnsi="Times New Roman" w:cs="Times New Roman"/>
           <w:kern w:val="0"/>
@@ -1789,6 +2113,16 @@
           <w14:ligatures w14:val="none"/>
         </w:rPr>
         <w:t>US/EU-based suppliers for faster shipping</w:t>
+      </w:r>
+      <w:r>
+        <w:rPr>
+          <w:rFonts w:ascii="Times New Roman" w:eastAsia="Times New Roman" w:hAnsi="Times New Roman" w:cs="Times New Roman"/>
+          <w:b/>
+          <w:bCs/>
+          <w:kern w:val="0"/>
+          <w14:ligatures w14:val="none"/>
+        </w:rPr>
+        <w:t xml:space="preserve"> </w:t>
       </w:r>
       <w:hyperlink r:id="rId30" w:anchor=":~:text=Spocket%20is%20a%20dropshipping%20platform,popular%20with%20sellers%20with%20Shopify" w:tgtFrame="_blank" w:history="1">
         <w:r>
@@ -1828,6 +2162,14 @@
         </w:rPr>
         <w:t>, a retailer can import products to their store and have orders automatically forwarded to the supplier for fulfillment. A key advantage is reduced shipping times (often 3-7 days delivery in the same region) compared to sourcing solely from overseas sellers</w:t>
       </w:r>
+      <w:r>
+        <w:rPr>
+          <w:rFonts w:ascii="Times New Roman" w:eastAsia="Times New Roman" w:hAnsi="Times New Roman" w:cs="Times New Roman"/>
+          <w:kern w:val="0"/>
+          <w14:ligatures w14:val="none"/>
+        </w:rPr>
+        <w:t xml:space="preserve"> </w:t>
+      </w:r>
       <w:hyperlink r:id="rId31" w:anchor=":~:text=Spocket%20is%20a%20dropshipping%20platform,popular%20with%20sellers%20with%20Shopify" w:tgtFrame="_blank" w:history="1">
         <w:r>
           <w:rPr>
@@ -1938,6 +2280,16 @@
         </w:rPr>
         <w:t xml:space="preserve"> platform that connects sellers with vetted suppliers in the US and EU for faster, higher-quality product fulfillment.”</w:t>
       </w:r>
+      <w:r>
+        <w:rPr>
+          <w:rFonts w:ascii="Times New Roman" w:eastAsia="Times New Roman" w:hAnsi="Times New Roman" w:cs="Times New Roman"/>
+          <w:i/>
+          <w:iCs/>
+          <w:kern w:val="0"/>
+          <w14:ligatures w14:val="none"/>
+        </w:rPr>
+        <w:t xml:space="preserve"> </w:t>
+      </w:r>
       <w:hyperlink r:id="rId32" w:anchor=":~:text=Spocket%20is%20a%20dropshipping%20platform,Temu%20to%20its%20supplier%20offerings" w:tgtFrame="_blank" w:history="1">
         <w:r>
           <w:rPr>
@@ -1966,6 +2318,7 @@
           <w:numId w:val="2"/>
         </w:numPr>
         <w:spacing w:before="100" w:beforeAutospacing="1" w:after="100" w:afterAutospacing="1" w:line="240" w:lineRule="auto"/>
+        <w:jc w:val="both"/>
         <w:rPr>
           <w:rFonts w:ascii="Times New Roman" w:eastAsia="Times New Roman" w:hAnsi="Times New Roman" w:cs="Times New Roman"/>
           <w:kern w:val="0"/>
@@ -2061,6 +2414,14 @@
           <w14:ligatures w14:val="none"/>
         </w:rPr>
         <w:t xml:space="preserve"> to stock goods and ship them quickly</w:t>
+      </w:r>
+      <w:r>
+        <w:rPr>
+          <w:rFonts w:ascii="Times New Roman" w:eastAsia="Times New Roman" w:hAnsi="Times New Roman" w:cs="Times New Roman"/>
+          <w:kern w:val="0"/>
+          <w14:ligatures w14:val="none"/>
+        </w:rPr>
+        <w:t xml:space="preserve"> </w:t>
       </w:r>
       <w:hyperlink r:id="rId33" w:anchor=":~:text=CJDropshipping%20is%20a%20versatile%20platform,seamless%20logistics%20for%20online%20stores" w:tgtFrame="_blank" w:history="1">
         <w:r>
@@ -2099,6 +2460,14 @@
           <w14:ligatures w14:val="none"/>
         </w:rPr>
         <w:t xml:space="preserve"> (such as adding your logo or custom packaging)</w:t>
+      </w:r>
+      <w:r>
+        <w:rPr>
+          <w:rFonts w:ascii="Times New Roman" w:eastAsia="Times New Roman" w:hAnsi="Times New Roman" w:cs="Times New Roman"/>
+          <w:kern w:val="0"/>
+          <w14:ligatures w14:val="none"/>
+        </w:rPr>
+        <w:t xml:space="preserve"> </w:t>
       </w:r>
       <w:hyperlink r:id="rId34" w:anchor=":~:text=" w:tgtFrame="_blank" w:history="1">
         <w:r>
@@ -2148,7 +2517,25 @@
           <w:kern w:val="0"/>
           <w14:ligatures w14:val="none"/>
         </w:rPr>
-        <w:t xml:space="preserve"> store; when an order comes in, it’s auto-forwarded to CJ, which picks, packs, and ships to the customer (often with tracking synced back to the store). </w:t>
+        <w:t xml:space="preserve"> store; when an order comes in, it’s </w:t>
+      </w:r>
+      <w:proofErr w:type="gramStart"/>
+      <w:r>
+        <w:rPr>
+          <w:rFonts w:ascii="Times New Roman" w:eastAsia="Times New Roman" w:hAnsi="Times New Roman" w:cs="Times New Roman"/>
+          <w:kern w:val="0"/>
+          <w14:ligatures w14:val="none"/>
+        </w:rPr>
+        <w:t>auto-forwarded</w:t>
+      </w:r>
+      <w:proofErr w:type="gramEnd"/>
+      <w:r>
+        <w:rPr>
+          <w:rFonts w:ascii="Times New Roman" w:eastAsia="Times New Roman" w:hAnsi="Times New Roman" w:cs="Times New Roman"/>
+          <w:kern w:val="0"/>
+          <w14:ligatures w14:val="none"/>
+        </w:rPr>
+        <w:t xml:space="preserve"> to CJ, which picks, packs, and ships to the customer (often with tracking synced back to the store). </w:t>
       </w:r>
       <w:proofErr w:type="spellStart"/>
       <w:r>
@@ -2185,6 +2572,14 @@
           <w14:ligatures w14:val="none"/>
         </w:rPr>
         <w:t xml:space="preserve"> configured orders to be forwarded for manufacturing if the product matches one of their offerings (they even handle some print-on-demand and customization options</w:t>
+      </w:r>
+      <w:r>
+        <w:rPr>
+          <w:rFonts w:ascii="Times New Roman" w:eastAsia="Times New Roman" w:hAnsi="Times New Roman" w:cs="Times New Roman"/>
+          <w:kern w:val="0"/>
+          <w14:ligatures w14:val="none"/>
+        </w:rPr>
+        <w:t xml:space="preserve"> </w:t>
       </w:r>
       <w:hyperlink r:id="rId36" w:anchor=":~:text=" w:tgtFrame="_blank" w:history="1">
         <w:r>
@@ -2232,9 +2627,8 @@
           <w:kern w:val="0"/>
           <w14:ligatures w14:val="none"/>
         </w:rPr>
-        <w:t xml:space="preserve">“faster delivery and seamless logistics for online </w:t>
-      </w:r>
-      <w:proofErr w:type="spellStart"/>
+        <w:t>“faster delivery and seamless logistics for online stores”</w:t>
+      </w:r>
       <w:r>
         <w:rPr>
           <w:rFonts w:ascii="Times New Roman" w:eastAsia="Times New Roman" w:hAnsi="Times New Roman" w:cs="Times New Roman"/>
@@ -2243,7 +2637,7 @@
           <w:kern w:val="0"/>
           <w14:ligatures w14:val="none"/>
         </w:rPr>
-        <w:t>stores”</w:t>
+        <w:t xml:space="preserve"> </w:t>
       </w:r>
       <w:hyperlink r:id="rId37" w:anchor=":~:text=CJDropshipping%20is%20a%20versatile%20platform,seamless%20logistics%20for%20online%20stores" w:tgtFrame="_blank" w:history="1">
         <w:r>
@@ -2256,7 +2650,6 @@
           </w:rPr>
           <w:t>spocket.co</w:t>
         </w:r>
-        <w:proofErr w:type="spellEnd"/>
       </w:hyperlink>
       <w:r>
         <w:rPr>
@@ -2274,6 +2667,7 @@
           <w:numId w:val="2"/>
         </w:numPr>
         <w:spacing w:before="100" w:beforeAutospacing="1" w:after="100" w:afterAutospacing="1" w:line="240" w:lineRule="auto"/>
+        <w:jc w:val="both"/>
         <w:rPr>
           <w:rFonts w:ascii="Times New Roman" w:eastAsia="Times New Roman" w:hAnsi="Times New Roman" w:cs="Times New Roman"/>
           <w:kern w:val="0"/>
@@ -2398,16 +2792,7 @@
           <w:kern w:val="0"/>
           <w14:ligatures w14:val="none"/>
         </w:rPr>
-        <w:t xml:space="preserve"> or warehouses). However, it remains relevant for those looking to test many products quickly. Modern </w:t>
-      </w:r>
-      <w:r>
-        <w:rPr>
-          <w:rFonts w:ascii="Times New Roman" w:eastAsia="Times New Roman" w:hAnsi="Times New Roman" w:cs="Times New Roman"/>
-          <w:kern w:val="0"/>
-          <w14:ligatures w14:val="none"/>
-        </w:rPr>
-        <w:lastRenderedPageBreak/>
-        <w:t xml:space="preserve">drop shippers often use AliExpress integrations for product research or initial validation, then switch to faster suppliers if a product sells well. (For </w:t>
+        <w:t xml:space="preserve"> or warehouses). However, it remains relevant for those looking to test many products quickly. Modern drop shippers often use AliExpress integrations for product research or initial validation, then switch to faster suppliers if a product sells well. (For </w:t>
       </w:r>
       <w:proofErr w:type="spellStart"/>
       <w:r>
@@ -2435,6 +2820,7 @@
           <w:numId w:val="2"/>
         </w:numPr>
         <w:spacing w:before="100" w:beforeAutospacing="1" w:after="100" w:afterAutospacing="1" w:line="240" w:lineRule="auto"/>
+        <w:jc w:val="both"/>
         <w:rPr>
           <w:rFonts w:ascii="Times New Roman" w:eastAsia="Times New Roman" w:hAnsi="Times New Roman" w:cs="Times New Roman"/>
           <w:kern w:val="0"/>
@@ -2543,7 +2929,16 @@
           <w:kern w:val="0"/>
           <w14:ligatures w14:val="none"/>
         </w:rPr>
-        <w:t xml:space="preserve"> and offers features like inventory sync and one-stop order management. This could be relevant as a third-party tool if </w:t>
+        <w:t xml:space="preserve"> and offers features like inventory sync and one-stop order </w:t>
+      </w:r>
+      <w:r>
+        <w:rPr>
+          <w:rFonts w:ascii="Times New Roman" w:eastAsia="Times New Roman" w:hAnsi="Times New Roman" w:cs="Times New Roman"/>
+          <w:kern w:val="0"/>
+          <w14:ligatures w14:val="none"/>
+        </w:rPr>
+        <w:lastRenderedPageBreak/>
+        <w:t xml:space="preserve">management. This could be relevant as a third-party tool if </w:t>
       </w:r>
       <w:proofErr w:type="spellStart"/>
       <w:r>
@@ -2580,6 +2975,14 @@
           <w14:ligatures w14:val="none"/>
         </w:rPr>
         <w:t xml:space="preserve"> is one example of regional platforms that provide a secure, automated way to add drop shipped items to an independent ecommerce site</w:t>
+      </w:r>
+      <w:r>
+        <w:rPr>
+          <w:rFonts w:ascii="Times New Roman" w:eastAsia="Times New Roman" w:hAnsi="Times New Roman" w:cs="Times New Roman"/>
+          <w:kern w:val="0"/>
+          <w14:ligatures w14:val="none"/>
+        </w:rPr>
+        <w:t xml:space="preserve"> </w:t>
       </w:r>
       <w:hyperlink r:id="rId38" w:anchor=":~:text=nopCommerce%20DropShipping" w:tgtFrame="_blank" w:history="1">
         <w:r>
@@ -2621,6 +3024,7 @@
           <w:numId w:val="2"/>
         </w:numPr>
         <w:spacing w:before="100" w:beforeAutospacing="1" w:after="100" w:afterAutospacing="1" w:line="240" w:lineRule="auto"/>
+        <w:jc w:val="both"/>
         <w:rPr>
           <w:rFonts w:ascii="Times New Roman" w:eastAsia="Times New Roman" w:hAnsi="Times New Roman" w:cs="Times New Roman"/>
           <w:kern w:val="0"/>
@@ -2766,6 +3170,14 @@
           <w14:ligatures w14:val="none"/>
         </w:rPr>
         <w:t>, all while the store holds zero inventory</w:t>
+      </w:r>
+      <w:r>
+        <w:rPr>
+          <w:rFonts w:ascii="Times New Roman" w:eastAsia="Times New Roman" w:hAnsi="Times New Roman" w:cs="Times New Roman"/>
+          <w:kern w:val="0"/>
+          <w14:ligatures w14:val="none"/>
+        </w:rPr>
+        <w:t xml:space="preserve"> </w:t>
       </w:r>
       <w:hyperlink r:id="rId40" w:anchor=":~:text=" w:tgtFrame="_blank" w:history="1">
         <w:r>
@@ -2891,6 +3303,16 @@
         </w:rPr>
         <w:t>“maintain zero inventory”</w:t>
       </w:r>
+      <w:r>
+        <w:rPr>
+          <w:rFonts w:ascii="Times New Roman" w:eastAsia="Times New Roman" w:hAnsi="Times New Roman" w:cs="Times New Roman"/>
+          <w:b/>
+          <w:bCs/>
+          <w:kern w:val="0"/>
+          <w14:ligatures w14:val="none"/>
+        </w:rPr>
+        <w:t xml:space="preserve"> </w:t>
+      </w:r>
       <w:hyperlink r:id="rId41" w:anchor=":~:text=" w:tgtFrame="_blank" w:history="1">
         <w:r>
           <w:rPr>
@@ -2927,7 +3349,43 @@
           <w:kern w:val="0"/>
           <w14:ligatures w14:val="none"/>
         </w:rPr>
-        <w:t xml:space="preserve"> concept of users configuring a product online and having a manufacturing partner produce and send it. Other manufacturing networks like </w:t>
+        <w:t xml:space="preserve"> concept </w:t>
+      </w:r>
+      <w:proofErr w:type="gramStart"/>
+      <w:r>
+        <w:rPr>
+          <w:rFonts w:ascii="Times New Roman" w:eastAsia="Times New Roman" w:hAnsi="Times New Roman" w:cs="Times New Roman"/>
+          <w:kern w:val="0"/>
+          <w14:ligatures w14:val="none"/>
+        </w:rPr>
+        <w:t>of users</w:t>
+      </w:r>
+      <w:proofErr w:type="gramEnd"/>
+      <w:r>
+        <w:rPr>
+          <w:rFonts w:ascii="Times New Roman" w:eastAsia="Times New Roman" w:hAnsi="Times New Roman" w:cs="Times New Roman"/>
+          <w:kern w:val="0"/>
+          <w14:ligatures w14:val="none"/>
+        </w:rPr>
+        <w:t xml:space="preserve"> configuring a product online and having a manufacturing partner produce and </w:t>
+      </w:r>
+      <w:proofErr w:type="gramStart"/>
+      <w:r>
+        <w:rPr>
+          <w:rFonts w:ascii="Times New Roman" w:eastAsia="Times New Roman" w:hAnsi="Times New Roman" w:cs="Times New Roman"/>
+          <w:kern w:val="0"/>
+          <w14:ligatures w14:val="none"/>
+        </w:rPr>
+        <w:t>send</w:t>
+      </w:r>
+      <w:proofErr w:type="gramEnd"/>
+      <w:r>
+        <w:rPr>
+          <w:rFonts w:ascii="Times New Roman" w:eastAsia="Times New Roman" w:hAnsi="Times New Roman" w:cs="Times New Roman"/>
+          <w:kern w:val="0"/>
+          <w14:ligatures w14:val="none"/>
+        </w:rPr>
+        <w:t xml:space="preserve"> it. Other manufacturing networks like </w:t>
       </w:r>
       <w:proofErr w:type="spellStart"/>
       <w:r>
@@ -2991,6 +3449,7 @@
           <w:numId w:val="2"/>
         </w:numPr>
         <w:spacing w:before="100" w:beforeAutospacing="1" w:after="100" w:afterAutospacing="1" w:line="240" w:lineRule="auto"/>
+        <w:jc w:val="both"/>
         <w:rPr>
           <w:rFonts w:ascii="Times New Roman" w:eastAsia="Times New Roman" w:hAnsi="Times New Roman" w:cs="Times New Roman"/>
           <w:kern w:val="0"/>
@@ -3069,7 +3528,25 @@
           <w:kern w:val="0"/>
           <w14:ligatures w14:val="none"/>
         </w:rPr>
-        <w:t xml:space="preserve"> is a shipping management tool that, while not a drop shipping supplier, can consolidate orders from multiple channels and print shipping labels (useful if you work with some suppliers who send you stock and others who drop ship directly). In a Cadify-like setup, if multiple manufacturing partners are involved for different products, an order management system could split and route items to the correct producer automatically. The trend is toward </w:t>
+        <w:t xml:space="preserve"> is a shipping management tool that, while not a drop shipping supplier, can consolidate orders from multiple channels and print shipping labels (useful if you work with some suppliers who send you stock and others who drop </w:t>
+      </w:r>
+      <w:proofErr w:type="gramStart"/>
+      <w:r>
+        <w:rPr>
+          <w:rFonts w:ascii="Times New Roman" w:eastAsia="Times New Roman" w:hAnsi="Times New Roman" w:cs="Times New Roman"/>
+          <w:kern w:val="0"/>
+          <w14:ligatures w14:val="none"/>
+        </w:rPr>
+        <w:t>ship</w:t>
+      </w:r>
+      <w:proofErr w:type="gramEnd"/>
+      <w:r>
+        <w:rPr>
+          <w:rFonts w:ascii="Times New Roman" w:eastAsia="Times New Roman" w:hAnsi="Times New Roman" w:cs="Times New Roman"/>
+          <w:kern w:val="0"/>
+          <w14:ligatures w14:val="none"/>
+        </w:rPr>
+        <w:t xml:space="preserve"> directly). In a Cadify-like setup, if multiple manufacturing partners are involved for different products, an order management system could split and route items to the correct producer automatically. The trend is toward </w:t>
       </w:r>
       <w:r>
         <w:rPr>
@@ -3097,6 +3574,7 @@
           <w:numId w:val="2"/>
         </w:numPr>
         <w:spacing w:before="100" w:beforeAutospacing="1" w:after="100" w:afterAutospacing="1" w:line="240" w:lineRule="auto"/>
+        <w:jc w:val="both"/>
         <w:rPr>
           <w:rFonts w:ascii="Times New Roman" w:eastAsia="Times New Roman" w:hAnsi="Times New Roman" w:cs="Times New Roman"/>
           <w:kern w:val="0"/>
@@ -3143,19 +3621,19 @@
     <w:p>
       <w:pPr>
         <w:spacing w:before="100" w:beforeAutospacing="1" w:after="100" w:afterAutospacing="1" w:line="240" w:lineRule="auto"/>
-        <w:rPr>
-          <w:rFonts w:ascii="Times New Roman" w:eastAsia="Times New Roman" w:hAnsi="Times New Roman" w:cs="Times New Roman"/>
-          <w:kern w:val="0"/>
-          <w14:ligatures w14:val="none"/>
-        </w:rPr>
-      </w:pPr>
-      <w:r>
-        <w:rPr>
-          <w:rFonts w:ascii="Times New Roman" w:eastAsia="Times New Roman" w:hAnsi="Times New Roman" w:cs="Times New Roman"/>
-          <w:kern w:val="0"/>
-          <w14:ligatures w14:val="none"/>
-        </w:rPr>
-        <w:lastRenderedPageBreak/>
+        <w:jc w:val="both"/>
+        <w:rPr>
+          <w:rFonts w:ascii="Times New Roman" w:eastAsia="Times New Roman" w:hAnsi="Times New Roman" w:cs="Times New Roman"/>
+          <w:kern w:val="0"/>
+          <w14:ligatures w14:val="none"/>
+        </w:rPr>
+      </w:pPr>
+      <w:r>
+        <w:rPr>
+          <w:rFonts w:ascii="Times New Roman" w:eastAsia="Times New Roman" w:hAnsi="Times New Roman" w:cs="Times New Roman"/>
+          <w:kern w:val="0"/>
+          <w14:ligatures w14:val="none"/>
+        </w:rPr>
         <w:t xml:space="preserve">Each of the above tools supports the core capability of </w:t>
       </w:r>
       <w:r>
@@ -3270,6 +3748,7 @@
     <w:p>
       <w:pPr>
         <w:spacing w:before="100" w:beforeAutospacing="1" w:after="100" w:afterAutospacing="1" w:line="240" w:lineRule="auto"/>
+        <w:jc w:val="both"/>
         <w:outlineLvl w:val="1"/>
         <w:rPr>
           <w:rFonts w:ascii="Times New Roman" w:eastAsia="Times New Roman" w:hAnsi="Times New Roman" w:cs="Times New Roman"/>
@@ -3291,12 +3770,14 @@
           <w:szCs w:val="36"/>
           <w14:ligatures w14:val="none"/>
         </w:rPr>
+        <w:lastRenderedPageBreak/>
         <w:t>Conclusion</w:t>
       </w:r>
     </w:p>
     <w:p>
       <w:pPr>
         <w:spacing w:before="100" w:beforeAutospacing="1" w:after="100" w:afterAutospacing="1" w:line="240" w:lineRule="auto"/>
+        <w:jc w:val="both"/>
         <w:rPr>
           <w:rFonts w:ascii="Times New Roman" w:eastAsia="Times New Roman" w:hAnsi="Times New Roman" w:cs="Times New Roman"/>
           <w:kern w:val="0"/>
@@ -3381,7 +3862,25 @@
           <w:kern w:val="0"/>
           <w14:ligatures w14:val="none"/>
         </w:rPr>
-        <w:t xml:space="preserve">. This not only provides technical and operational efficiency, but will later translate into strong business benefits (such as scalability, flexibility, and the ability to meet customer demands for personalization and quick service). The drop shipping model continues to mature, proving that with the right strategy and integrations, it can be a </w:t>
+        <w:t xml:space="preserve">. This not only provides technical and operational </w:t>
+      </w:r>
+      <w:proofErr w:type="gramStart"/>
+      <w:r>
+        <w:rPr>
+          <w:rFonts w:ascii="Times New Roman" w:eastAsia="Times New Roman" w:hAnsi="Times New Roman" w:cs="Times New Roman"/>
+          <w:kern w:val="0"/>
+          <w14:ligatures w14:val="none"/>
+        </w:rPr>
+        <w:t>efficiency, but</w:t>
+      </w:r>
+      <w:proofErr w:type="gramEnd"/>
+      <w:r>
+        <w:rPr>
+          <w:rFonts w:ascii="Times New Roman" w:eastAsia="Times New Roman" w:hAnsi="Times New Roman" w:cs="Times New Roman"/>
+          <w:kern w:val="0"/>
+          <w14:ligatures w14:val="none"/>
+        </w:rPr>
+        <w:t xml:space="preserve"> will later translate into strong business benefits (such as scalability, flexibility, and the ability to meet customer demands for personalization and quick service). The drop shipping model continues to mature, proving that with the right strategy and integrations, it can be a </w:t>
       </w:r>
       <w:r>
         <w:rPr>
@@ -3405,6 +3904,7 @@
     <w:p>
       <w:pPr>
         <w:spacing w:before="100" w:beforeAutospacing="1" w:after="100" w:afterAutospacing="1" w:line="240" w:lineRule="auto"/>
+        <w:jc w:val="both"/>
         <w:rPr>
           <w:rFonts w:ascii="Times New Roman" w:eastAsia="Times New Roman" w:hAnsi="Times New Roman" w:cs="Times New Roman"/>
           <w:kern w:val="0"/>
@@ -3429,6 +3929,7 @@
           <w:numId w:val="3"/>
         </w:numPr>
         <w:spacing w:before="100" w:beforeAutospacing="1" w:after="100" w:afterAutospacing="1" w:line="240" w:lineRule="auto"/>
+        <w:jc w:val="both"/>
         <w:rPr>
           <w:rFonts w:ascii="Times New Roman" w:eastAsia="Times New Roman" w:hAnsi="Times New Roman" w:cs="Times New Roman"/>
           <w:kern w:val="0"/>
@@ -3484,6 +3985,16 @@
           <w14:ligatures w14:val="none"/>
         </w:rPr>
         <w:t>: Trends &amp; Predictions 2025</w:t>
+      </w:r>
+      <w:r>
+        <w:rPr>
+          <w:rFonts w:ascii="Times New Roman" w:eastAsia="Times New Roman" w:hAnsi="Times New Roman" w:cs="Times New Roman"/>
+          <w:i/>
+          <w:iCs/>
+          <w:kern w:val="0"/>
+          <w14:ligatures w14:val="none"/>
+        </w:rPr>
+        <w:t xml:space="preserve"> </w:t>
       </w:r>
       <w:hyperlink r:id="rId42" w:anchor=":~:text=market%20www,over%20the%20forecast%20period" w:tgtFrame="_blank" w:history="1">
         <w:r>
@@ -3541,6 +4052,7 @@
           <w:numId w:val="3"/>
         </w:numPr>
         <w:spacing w:before="100" w:beforeAutospacing="1" w:after="100" w:afterAutospacing="1" w:line="240" w:lineRule="auto"/>
+        <w:jc w:val="both"/>
         <w:rPr>
           <w:rFonts w:ascii="Times New Roman" w:eastAsia="Times New Roman" w:hAnsi="Times New Roman" w:cs="Times New Roman"/>
           <w:kern w:val="0"/>
@@ -3582,6 +4094,14 @@
           <w14:ligatures w14:val="none"/>
         </w:rPr>
         <w:t xml:space="preserve"> (discussion of integration via API)</w:t>
+      </w:r>
+      <w:r>
+        <w:rPr>
+          <w:rFonts w:ascii="Times New Roman" w:eastAsia="Times New Roman" w:hAnsi="Times New Roman" w:cs="Times New Roman"/>
+          <w:kern w:val="0"/>
+          <w14:ligatures w14:val="none"/>
+        </w:rPr>
+        <w:t xml:space="preserve"> </w:t>
       </w:r>
       <w:hyperlink r:id="rId46" w:anchor=":~:text=This%20implies%20that%20I%20will,API%20or%20go%20through%20ShiipCentral" w:tgtFrame="_blank" w:history="1">
         <w:r>
@@ -3603,6 +4123,7 @@
           <w:numId w:val="3"/>
         </w:numPr>
         <w:spacing w:before="100" w:beforeAutospacing="1" w:after="100" w:afterAutospacing="1" w:line="240" w:lineRule="auto"/>
+        <w:jc w:val="both"/>
         <w:rPr>
           <w:rFonts w:ascii="Times New Roman" w:eastAsia="Times New Roman" w:hAnsi="Times New Roman" w:cs="Times New Roman"/>
           <w:kern w:val="0"/>
@@ -3658,6 +4179,16 @@
           <w14:ligatures w14:val="none"/>
         </w:rPr>
         <w:t xml:space="preserve"> Explanation</w:t>
+      </w:r>
+      <w:r>
+        <w:rPr>
+          <w:rFonts w:ascii="Times New Roman" w:eastAsia="Times New Roman" w:hAnsi="Times New Roman" w:cs="Times New Roman"/>
+          <w:i/>
+          <w:iCs/>
+          <w:kern w:val="0"/>
+          <w14:ligatures w14:val="none"/>
+        </w:rPr>
+        <w:t xml:space="preserve"> </w:t>
       </w:r>
       <w:hyperlink r:id="rId47" w:anchor=":~:text=Where%20does%20Printful%20come%20in%3F" w:tgtFrame="_blank" w:history="1">
         <w:r>
@@ -3679,6 +4210,7 @@
           <w:numId w:val="3"/>
         </w:numPr>
         <w:spacing w:before="100" w:beforeAutospacing="1" w:after="100" w:afterAutospacing="1" w:line="240" w:lineRule="auto"/>
+        <w:jc w:val="both"/>
         <w:rPr>
           <w:rFonts w:ascii="Times New Roman" w:eastAsia="Times New Roman" w:hAnsi="Times New Roman" w:cs="Times New Roman"/>
           <w:kern w:val="0"/>
@@ -3742,6 +4274,16 @@
           <w14:ligatures w14:val="none"/>
         </w:rPr>
         <w:t xml:space="preserve"> connects sellers with vetted US/EU suppliers</w:t>
+      </w:r>
+      <w:r>
+        <w:rPr>
+          <w:rFonts w:ascii="Times New Roman" w:eastAsia="Times New Roman" w:hAnsi="Times New Roman" w:cs="Times New Roman"/>
+          <w:i/>
+          <w:iCs/>
+          <w:kern w:val="0"/>
+          <w14:ligatures w14:val="none"/>
+        </w:rPr>
+        <w:t xml:space="preserve"> </w:t>
       </w:r>
       <w:hyperlink r:id="rId48" w:anchor=":~:text=Spocket%20is%20a%20dropshipping%20platform,Temu%20to%20its%20supplier%20offerings" w:tgtFrame="_blank" w:history="1">
         <w:r>
@@ -3763,6 +4305,7 @@
           <w:numId w:val="3"/>
         </w:numPr>
         <w:spacing w:before="100" w:beforeAutospacing="1" w:after="100" w:afterAutospacing="1" w:line="240" w:lineRule="auto"/>
+        <w:jc w:val="both"/>
         <w:rPr>
           <w:rFonts w:ascii="Times New Roman" w:eastAsia="Times New Roman" w:hAnsi="Times New Roman" w:cs="Times New Roman"/>
           <w:kern w:val="0"/>
@@ -3816,6 +4359,14 @@
           <w14:ligatures w14:val="none"/>
         </w:rPr>
         <w:t xml:space="preserve"> (platform capabilities for global fulfillment)</w:t>
+      </w:r>
+      <w:r>
+        <w:rPr>
+          <w:rFonts w:ascii="Times New Roman" w:eastAsia="Times New Roman" w:hAnsi="Times New Roman" w:cs="Times New Roman"/>
+          <w:kern w:val="0"/>
+          <w14:ligatures w14:val="none"/>
+        </w:rPr>
+        <w:t xml:space="preserve"> </w:t>
       </w:r>
       <w:hyperlink r:id="rId49" w:anchor=":~:text=CJDropshipping%20is%20a%20versatile%20platform,seamless%20logistics%20for%20online%20stores" w:tgtFrame="_blank" w:history="1">
         <w:r>
@@ -3837,10 +4388,9 @@
           <w:numId w:val="3"/>
         </w:numPr>
         <w:spacing w:before="100" w:beforeAutospacing="1" w:after="100" w:afterAutospacing="1" w:line="240" w:lineRule="auto"/>
-        <w:rPr>
-          <w:rFonts w:ascii="Times New Roman" w:eastAsia="Times New Roman" w:hAnsi="Times New Roman" w:cs="Times New Roman"/>
-          <w:kern w:val="0"/>
-          <w14:ligatures w14:val="none"/>
+        <w:jc w:val="both"/>
+        <w:rPr>
+          <w:lang w:val="nb-NO"/>
         </w:rPr>
       </w:pPr>
       <w:proofErr w:type="spellStart"/>
@@ -3869,9 +4419,8 @@
           <w:kern w:val="0"/>
           <w14:ligatures w14:val="none"/>
         </w:rPr>
-        <w:t xml:space="preserve">Just-in-time manufacturing and fulfillment via </w:t>
-      </w:r>
-      <w:proofErr w:type="spellStart"/>
+        <w:t>Just-in-time manufacturing and fulfillment via API</w:t>
+      </w:r>
       <w:r>
         <w:rPr>
           <w:rFonts w:ascii="Times New Roman" w:eastAsia="Times New Roman" w:hAnsi="Times New Roman" w:cs="Times New Roman"/>
@@ -3880,9 +4429,11 @@
           <w:kern w:val="0"/>
           <w14:ligatures w14:val="none"/>
         </w:rPr>
-        <w:t>API</w:t>
+        <w:t xml:space="preserve"> </w:t>
       </w:r>
       <w:hyperlink r:id="rId50" w:anchor=":~:text=" w:tgtFrame="_blank" w:history="1">
+        <w:proofErr w:type="spellStart"/>
+        <w:proofErr w:type="gramStart"/>
         <w:r>
           <w:rPr>
             <w:rFonts w:ascii="Times New Roman" w:eastAsia="Times New Roman" w:hAnsi="Times New Roman" w:cs="Times New Roman"/>
@@ -3894,14 +4445,8 @@
           <w:t>developers.shape</w:t>
         </w:r>
         <w:proofErr w:type="spellEnd"/>
+        <w:proofErr w:type="gramEnd"/>
       </w:hyperlink>
-    </w:p>
-    <w:p>
-      <w:pPr>
-        <w:rPr>
-          <w:lang w:val="nb-NO"/>
-        </w:rPr>
-      </w:pPr>
     </w:p>
     <w:sectPr>
       <w:pgSz w:w="12240" w:h="15840"/>
@@ -4771,15 +5316,15 @@
     <w:lsdException w:name="Unresolved Mention" w:semiHidden="1" w:unhideWhenUsed="1"/>
     <w:lsdException w:name="Smart Link" w:semiHidden="1" w:unhideWhenUsed="1"/>
   </w:latentStyles>
-  <w:style w:type="paragraph" w:default="1" w:styleId="Normal">
+  <w:style w:type="paragraph" w:default="1" w:styleId="Norml">
     <w:name w:val="Normal"/>
     <w:qFormat/>
   </w:style>
-  <w:style w:type="paragraph" w:styleId="Overskrift1">
+  <w:style w:type="paragraph" w:styleId="Cmsor1">
     <w:name w:val="heading 1"/>
-    <w:basedOn w:val="Normal"/>
-    <w:next w:val="Normal"/>
-    <w:link w:val="Overskrift1Tegn"/>
+    <w:basedOn w:val="Norml"/>
+    <w:next w:val="Norml"/>
+    <w:link w:val="Cmsor1Char"/>
     <w:uiPriority w:val="9"/>
     <w:qFormat/>
     <w:rsid w:val="00AE4D97"/>
@@ -4796,11 +5341,11 @@
       <w:szCs w:val="40"/>
     </w:rPr>
   </w:style>
-  <w:style w:type="paragraph" w:styleId="Overskrift2">
+  <w:style w:type="paragraph" w:styleId="Cmsor2">
     <w:name w:val="heading 2"/>
-    <w:basedOn w:val="Normal"/>
-    <w:next w:val="Normal"/>
-    <w:link w:val="Overskrift2Tegn"/>
+    <w:basedOn w:val="Norml"/>
+    <w:next w:val="Norml"/>
+    <w:link w:val="Cmsor2Char"/>
     <w:uiPriority w:val="9"/>
     <w:unhideWhenUsed/>
     <w:qFormat/>
@@ -4818,11 +5363,11 @@
       <w:szCs w:val="32"/>
     </w:rPr>
   </w:style>
-  <w:style w:type="paragraph" w:styleId="Overskrift3">
+  <w:style w:type="paragraph" w:styleId="Cmsor3">
     <w:name w:val="heading 3"/>
-    <w:basedOn w:val="Normal"/>
-    <w:next w:val="Normal"/>
-    <w:link w:val="Overskrift3Tegn"/>
+    <w:basedOn w:val="Norml"/>
+    <w:next w:val="Norml"/>
+    <w:link w:val="Cmsor3Char"/>
     <w:uiPriority w:val="9"/>
     <w:semiHidden/>
     <w:unhideWhenUsed/>
@@ -4841,11 +5386,11 @@
       <w:szCs w:val="28"/>
     </w:rPr>
   </w:style>
-  <w:style w:type="paragraph" w:styleId="Overskrift4">
+  <w:style w:type="paragraph" w:styleId="Cmsor4">
     <w:name w:val="heading 4"/>
-    <w:basedOn w:val="Normal"/>
-    <w:next w:val="Normal"/>
-    <w:link w:val="Overskrift4Tegn"/>
+    <w:basedOn w:val="Norml"/>
+    <w:next w:val="Norml"/>
+    <w:link w:val="Cmsor4Char"/>
     <w:uiPriority w:val="9"/>
     <w:semiHidden/>
     <w:unhideWhenUsed/>
@@ -4864,11 +5409,11 @@
       <w:color w:val="0F4761" w:themeColor="accent1" w:themeShade="BF"/>
     </w:rPr>
   </w:style>
-  <w:style w:type="paragraph" w:styleId="Overskrift5">
+  <w:style w:type="paragraph" w:styleId="Cmsor5">
     <w:name w:val="heading 5"/>
-    <w:basedOn w:val="Normal"/>
-    <w:next w:val="Normal"/>
-    <w:link w:val="Overskrift5Tegn"/>
+    <w:basedOn w:val="Norml"/>
+    <w:next w:val="Norml"/>
+    <w:link w:val="Cmsor5Char"/>
     <w:uiPriority w:val="9"/>
     <w:semiHidden/>
     <w:unhideWhenUsed/>
@@ -4885,11 +5430,11 @@
       <w:color w:val="0F4761" w:themeColor="accent1" w:themeShade="BF"/>
     </w:rPr>
   </w:style>
-  <w:style w:type="paragraph" w:styleId="Overskrift6">
+  <w:style w:type="paragraph" w:styleId="Cmsor6">
     <w:name w:val="heading 6"/>
-    <w:basedOn w:val="Normal"/>
-    <w:next w:val="Normal"/>
-    <w:link w:val="Overskrift6Tegn"/>
+    <w:basedOn w:val="Norml"/>
+    <w:next w:val="Norml"/>
+    <w:link w:val="Cmsor6Char"/>
     <w:uiPriority w:val="9"/>
     <w:semiHidden/>
     <w:unhideWhenUsed/>
@@ -4908,11 +5453,11 @@
       <w:color w:val="595959" w:themeColor="text1" w:themeTint="A6"/>
     </w:rPr>
   </w:style>
-  <w:style w:type="paragraph" w:styleId="Overskrift7">
+  <w:style w:type="paragraph" w:styleId="Cmsor7">
     <w:name w:val="heading 7"/>
-    <w:basedOn w:val="Normal"/>
-    <w:next w:val="Normal"/>
-    <w:link w:val="Overskrift7Tegn"/>
+    <w:basedOn w:val="Norml"/>
+    <w:next w:val="Norml"/>
+    <w:link w:val="Cmsor7Char"/>
     <w:uiPriority w:val="9"/>
     <w:semiHidden/>
     <w:unhideWhenUsed/>
@@ -4929,11 +5474,11 @@
       <w:color w:val="595959" w:themeColor="text1" w:themeTint="A6"/>
     </w:rPr>
   </w:style>
-  <w:style w:type="paragraph" w:styleId="Overskrift8">
+  <w:style w:type="paragraph" w:styleId="Cmsor8">
     <w:name w:val="heading 8"/>
-    <w:basedOn w:val="Normal"/>
-    <w:next w:val="Normal"/>
-    <w:link w:val="Overskrift8Tegn"/>
+    <w:basedOn w:val="Norml"/>
+    <w:next w:val="Norml"/>
+    <w:link w:val="Cmsor8Char"/>
     <w:uiPriority w:val="9"/>
     <w:semiHidden/>
     <w:unhideWhenUsed/>
@@ -4952,11 +5497,11 @@
       <w:color w:val="272727" w:themeColor="text1" w:themeTint="D8"/>
     </w:rPr>
   </w:style>
-  <w:style w:type="paragraph" w:styleId="Overskrift9">
+  <w:style w:type="paragraph" w:styleId="Cmsor9">
     <w:name w:val="heading 9"/>
-    <w:basedOn w:val="Normal"/>
-    <w:next w:val="Normal"/>
-    <w:link w:val="Overskrift9Tegn"/>
+    <w:basedOn w:val="Norml"/>
+    <w:next w:val="Norml"/>
+    <w:link w:val="Cmsor9Char"/>
     <w:uiPriority w:val="9"/>
     <w:semiHidden/>
     <w:unhideWhenUsed/>
@@ -4973,13 +5518,13 @@
       <w:color w:val="272727" w:themeColor="text1" w:themeTint="D8"/>
     </w:rPr>
   </w:style>
-  <w:style w:type="character" w:default="1" w:styleId="Standardskriftforavsnitt">
+  <w:style w:type="character" w:default="1" w:styleId="Bekezdsalapbettpusa">
     <w:name w:val="Default Paragraph Font"/>
     <w:uiPriority w:val="1"/>
     <w:semiHidden/>
     <w:unhideWhenUsed/>
   </w:style>
-  <w:style w:type="table" w:default="1" w:styleId="Vanligtabell">
+  <w:style w:type="table" w:default="1" w:styleId="Normltblzat">
     <w:name w:val="Normal Table"/>
     <w:uiPriority w:val="99"/>
     <w:semiHidden/>
@@ -4994,16 +5539,16 @@
       </w:tblCellMar>
     </w:tblPr>
   </w:style>
-  <w:style w:type="numbering" w:default="1" w:styleId="Ingenliste">
+  <w:style w:type="numbering" w:default="1" w:styleId="Nemlista">
     <w:name w:val="No List"/>
     <w:uiPriority w:val="99"/>
     <w:semiHidden/>
     <w:unhideWhenUsed/>
   </w:style>
-  <w:style w:type="character" w:customStyle="1" w:styleId="Overskrift1Tegn">
-    <w:name w:val="Overskrift 1 Tegn"/>
-    <w:basedOn w:val="Standardskriftforavsnitt"/>
-    <w:link w:val="Overskrift1"/>
+  <w:style w:type="character" w:customStyle="1" w:styleId="Cmsor1Char">
+    <w:name w:val="Címsor 1 Char"/>
+    <w:basedOn w:val="Bekezdsalapbettpusa"/>
+    <w:link w:val="Cmsor1"/>
     <w:uiPriority w:val="9"/>
     <w:rsid w:val="00AE4D97"/>
     <w:rPr>
@@ -5013,10 +5558,10 @@
       <w:szCs w:val="40"/>
     </w:rPr>
   </w:style>
-  <w:style w:type="character" w:customStyle="1" w:styleId="Overskrift2Tegn">
-    <w:name w:val="Overskrift 2 Tegn"/>
-    <w:basedOn w:val="Standardskriftforavsnitt"/>
-    <w:link w:val="Overskrift2"/>
+  <w:style w:type="character" w:customStyle="1" w:styleId="Cmsor2Char">
+    <w:name w:val="Címsor 2 Char"/>
+    <w:basedOn w:val="Bekezdsalapbettpusa"/>
+    <w:link w:val="Cmsor2"/>
     <w:uiPriority w:val="9"/>
     <w:rsid w:val="00AE4D97"/>
     <w:rPr>
@@ -5026,10 +5571,10 @@
       <w:szCs w:val="32"/>
     </w:rPr>
   </w:style>
-  <w:style w:type="character" w:customStyle="1" w:styleId="Overskrift3Tegn">
-    <w:name w:val="Overskrift 3 Tegn"/>
-    <w:basedOn w:val="Standardskriftforavsnitt"/>
-    <w:link w:val="Overskrift3"/>
+  <w:style w:type="character" w:customStyle="1" w:styleId="Cmsor3Char">
+    <w:name w:val="Címsor 3 Char"/>
+    <w:basedOn w:val="Bekezdsalapbettpusa"/>
+    <w:link w:val="Cmsor3"/>
     <w:uiPriority w:val="9"/>
     <w:semiHidden/>
     <w:rsid w:val="00AE4D97"/>
@@ -5040,10 +5585,10 @@
       <w:szCs w:val="28"/>
     </w:rPr>
   </w:style>
-  <w:style w:type="character" w:customStyle="1" w:styleId="Overskrift4Tegn">
-    <w:name w:val="Overskrift 4 Tegn"/>
-    <w:basedOn w:val="Standardskriftforavsnitt"/>
-    <w:link w:val="Overskrift4"/>
+  <w:style w:type="character" w:customStyle="1" w:styleId="Cmsor4Char">
+    <w:name w:val="Címsor 4 Char"/>
+    <w:basedOn w:val="Bekezdsalapbettpusa"/>
+    <w:link w:val="Cmsor4"/>
     <w:uiPriority w:val="9"/>
     <w:semiHidden/>
     <w:rsid w:val="00AE4D97"/>
@@ -5054,10 +5599,10 @@
       <w:color w:val="0F4761" w:themeColor="accent1" w:themeShade="BF"/>
     </w:rPr>
   </w:style>
-  <w:style w:type="character" w:customStyle="1" w:styleId="Overskrift5Tegn">
-    <w:name w:val="Overskrift 5 Tegn"/>
-    <w:basedOn w:val="Standardskriftforavsnitt"/>
-    <w:link w:val="Overskrift5"/>
+  <w:style w:type="character" w:customStyle="1" w:styleId="Cmsor5Char">
+    <w:name w:val="Címsor 5 Char"/>
+    <w:basedOn w:val="Bekezdsalapbettpusa"/>
+    <w:link w:val="Cmsor5"/>
     <w:uiPriority w:val="9"/>
     <w:semiHidden/>
     <w:rsid w:val="00AE4D97"/>
@@ -5066,10 +5611,10 @@
       <w:color w:val="0F4761" w:themeColor="accent1" w:themeShade="BF"/>
     </w:rPr>
   </w:style>
-  <w:style w:type="character" w:customStyle="1" w:styleId="Overskrift6Tegn">
-    <w:name w:val="Overskrift 6 Tegn"/>
-    <w:basedOn w:val="Standardskriftforavsnitt"/>
-    <w:link w:val="Overskrift6"/>
+  <w:style w:type="character" w:customStyle="1" w:styleId="Cmsor6Char">
+    <w:name w:val="Címsor 6 Char"/>
+    <w:basedOn w:val="Bekezdsalapbettpusa"/>
+    <w:link w:val="Cmsor6"/>
     <w:uiPriority w:val="9"/>
     <w:semiHidden/>
     <w:rsid w:val="00AE4D97"/>
@@ -5080,10 +5625,10 @@
       <w:color w:val="595959" w:themeColor="text1" w:themeTint="A6"/>
     </w:rPr>
   </w:style>
-  <w:style w:type="character" w:customStyle="1" w:styleId="Overskrift7Tegn">
-    <w:name w:val="Overskrift 7 Tegn"/>
-    <w:basedOn w:val="Standardskriftforavsnitt"/>
-    <w:link w:val="Overskrift7"/>
+  <w:style w:type="character" w:customStyle="1" w:styleId="Cmsor7Char">
+    <w:name w:val="Címsor 7 Char"/>
+    <w:basedOn w:val="Bekezdsalapbettpusa"/>
+    <w:link w:val="Cmsor7"/>
     <w:uiPriority w:val="9"/>
     <w:semiHidden/>
     <w:rsid w:val="00AE4D97"/>
@@ -5092,10 +5637,10 @@
       <w:color w:val="595959" w:themeColor="text1" w:themeTint="A6"/>
     </w:rPr>
   </w:style>
-  <w:style w:type="character" w:customStyle="1" w:styleId="Overskrift8Tegn">
-    <w:name w:val="Overskrift 8 Tegn"/>
-    <w:basedOn w:val="Standardskriftforavsnitt"/>
-    <w:link w:val="Overskrift8"/>
+  <w:style w:type="character" w:customStyle="1" w:styleId="Cmsor8Char">
+    <w:name w:val="Címsor 8 Char"/>
+    <w:basedOn w:val="Bekezdsalapbettpusa"/>
+    <w:link w:val="Cmsor8"/>
     <w:uiPriority w:val="9"/>
     <w:semiHidden/>
     <w:rsid w:val="00AE4D97"/>
@@ -5106,10 +5651,10 @@
       <w:color w:val="272727" w:themeColor="text1" w:themeTint="D8"/>
     </w:rPr>
   </w:style>
-  <w:style w:type="character" w:customStyle="1" w:styleId="Overskrift9Tegn">
-    <w:name w:val="Overskrift 9 Tegn"/>
-    <w:basedOn w:val="Standardskriftforavsnitt"/>
-    <w:link w:val="Overskrift9"/>
+  <w:style w:type="character" w:customStyle="1" w:styleId="Cmsor9Char">
+    <w:name w:val="Címsor 9 Char"/>
+    <w:basedOn w:val="Bekezdsalapbettpusa"/>
+    <w:link w:val="Cmsor9"/>
     <w:uiPriority w:val="9"/>
     <w:semiHidden/>
     <w:rsid w:val="00AE4D97"/>
@@ -5118,11 +5663,11 @@
       <w:color w:val="272727" w:themeColor="text1" w:themeTint="D8"/>
     </w:rPr>
   </w:style>
-  <w:style w:type="paragraph" w:styleId="Tittel">
+  <w:style w:type="paragraph" w:styleId="Cm">
     <w:name w:val="Title"/>
-    <w:basedOn w:val="Normal"/>
-    <w:next w:val="Normal"/>
-    <w:link w:val="TittelTegn"/>
+    <w:basedOn w:val="Norml"/>
+    <w:next w:val="Norml"/>
+    <w:link w:val="CmChar"/>
     <w:uiPriority w:val="10"/>
     <w:qFormat/>
     <w:rsid w:val="00AE4D97"/>
@@ -5138,10 +5683,10 @@
       <w:szCs w:val="56"/>
     </w:rPr>
   </w:style>
-  <w:style w:type="character" w:customStyle="1" w:styleId="TittelTegn">
-    <w:name w:val="Tittel Tegn"/>
-    <w:basedOn w:val="Standardskriftforavsnitt"/>
-    <w:link w:val="Tittel"/>
+  <w:style w:type="character" w:customStyle="1" w:styleId="CmChar">
+    <w:name w:val="Cím Char"/>
+    <w:basedOn w:val="Bekezdsalapbettpusa"/>
+    <w:link w:val="Cm"/>
     <w:uiPriority w:val="10"/>
     <w:rsid w:val="00AE4D97"/>
     <w:rPr>
@@ -5152,11 +5697,11 @@
       <w:szCs w:val="56"/>
     </w:rPr>
   </w:style>
-  <w:style w:type="paragraph" w:styleId="Undertittel">
+  <w:style w:type="paragraph" w:styleId="Alcm">
     <w:name w:val="Subtitle"/>
-    <w:basedOn w:val="Normal"/>
-    <w:next w:val="Normal"/>
-    <w:link w:val="UndertittelTegn"/>
+    <w:basedOn w:val="Norml"/>
+    <w:next w:val="Norml"/>
+    <w:link w:val="AlcmChar"/>
     <w:uiPriority w:val="11"/>
     <w:qFormat/>
     <w:rsid w:val="00AE4D97"/>
@@ -5173,10 +5718,10 @@
       <w:szCs w:val="28"/>
     </w:rPr>
   </w:style>
-  <w:style w:type="character" w:customStyle="1" w:styleId="UndertittelTegn">
-    <w:name w:val="Undertittel Tegn"/>
-    <w:basedOn w:val="Standardskriftforavsnitt"/>
-    <w:link w:val="Undertittel"/>
+  <w:style w:type="character" w:customStyle="1" w:styleId="AlcmChar">
+    <w:name w:val="Alcím Char"/>
+    <w:basedOn w:val="Bekezdsalapbettpusa"/>
+    <w:link w:val="Alcm"/>
     <w:uiPriority w:val="11"/>
     <w:rsid w:val="00AE4D97"/>
     <w:rPr>
@@ -5187,11 +5732,11 @@
       <w:szCs w:val="28"/>
     </w:rPr>
   </w:style>
-  <w:style w:type="paragraph" w:styleId="Sitat">
+  <w:style w:type="paragraph" w:styleId="Idzet">
     <w:name w:val="Quote"/>
-    <w:basedOn w:val="Normal"/>
-    <w:next w:val="Normal"/>
-    <w:link w:val="SitatTegn"/>
+    <w:basedOn w:val="Norml"/>
+    <w:next w:val="Norml"/>
+    <w:link w:val="IdzetChar"/>
     <w:uiPriority w:val="29"/>
     <w:qFormat/>
     <w:rsid w:val="00AE4D97"/>
@@ -5205,10 +5750,10 @@
       <w:color w:val="404040" w:themeColor="text1" w:themeTint="BF"/>
     </w:rPr>
   </w:style>
-  <w:style w:type="character" w:customStyle="1" w:styleId="SitatTegn">
-    <w:name w:val="Sitat Tegn"/>
-    <w:basedOn w:val="Standardskriftforavsnitt"/>
-    <w:link w:val="Sitat"/>
+  <w:style w:type="character" w:customStyle="1" w:styleId="IdzetChar">
+    <w:name w:val="Idézet Char"/>
+    <w:basedOn w:val="Bekezdsalapbettpusa"/>
+    <w:link w:val="Idzet"/>
     <w:uiPriority w:val="29"/>
     <w:rsid w:val="00AE4D97"/>
     <w:rPr>
@@ -5217,9 +5762,9 @@
       <w:color w:val="404040" w:themeColor="text1" w:themeTint="BF"/>
     </w:rPr>
   </w:style>
-  <w:style w:type="paragraph" w:styleId="Listeavsnitt">
+  <w:style w:type="paragraph" w:styleId="Listaszerbekezds">
     <w:name w:val="List Paragraph"/>
-    <w:basedOn w:val="Normal"/>
+    <w:basedOn w:val="Norml"/>
     <w:uiPriority w:val="34"/>
     <w:qFormat/>
     <w:rsid w:val="00AE4D97"/>
@@ -5228,9 +5773,9 @@
       <w:contextualSpacing/>
     </w:pPr>
   </w:style>
-  <w:style w:type="character" w:styleId="Sterkutheving">
+  <w:style w:type="character" w:styleId="Erskiemels">
     <w:name w:val="Intense Emphasis"/>
-    <w:basedOn w:val="Standardskriftforavsnitt"/>
+    <w:basedOn w:val="Bekezdsalapbettpusa"/>
     <w:uiPriority w:val="21"/>
     <w:qFormat/>
     <w:rsid w:val="00AE4D97"/>
@@ -5240,11 +5785,11 @@
       <w:color w:val="0F4761" w:themeColor="accent1" w:themeShade="BF"/>
     </w:rPr>
   </w:style>
-  <w:style w:type="paragraph" w:styleId="Sterktsitat">
+  <w:style w:type="paragraph" w:styleId="Kiemeltidzet">
     <w:name w:val="Intense Quote"/>
-    <w:basedOn w:val="Normal"/>
-    <w:next w:val="Normal"/>
-    <w:link w:val="SterktsitatTegn"/>
+    <w:basedOn w:val="Norml"/>
+    <w:next w:val="Norml"/>
+    <w:link w:val="KiemeltidzetChar"/>
     <w:uiPriority w:val="30"/>
     <w:qFormat/>
     <w:rsid w:val="00AE4D97"/>
@@ -5263,10 +5808,10 @@
       <w:color w:val="0F4761" w:themeColor="accent1" w:themeShade="BF"/>
     </w:rPr>
   </w:style>
-  <w:style w:type="character" w:customStyle="1" w:styleId="SterktsitatTegn">
-    <w:name w:val="Sterkt sitat Tegn"/>
-    <w:basedOn w:val="Standardskriftforavsnitt"/>
-    <w:link w:val="Sterktsitat"/>
+  <w:style w:type="character" w:customStyle="1" w:styleId="KiemeltidzetChar">
+    <w:name w:val="Kiemelt idézet Char"/>
+    <w:basedOn w:val="Bekezdsalapbettpusa"/>
+    <w:link w:val="Kiemeltidzet"/>
     <w:uiPriority w:val="30"/>
     <w:rsid w:val="00AE4D97"/>
     <w:rPr>
@@ -5275,9 +5820,9 @@
       <w:color w:val="0F4761" w:themeColor="accent1" w:themeShade="BF"/>
     </w:rPr>
   </w:style>
-  <w:style w:type="character" w:styleId="Sterkreferanse">
+  <w:style w:type="character" w:styleId="Ershivatkozs">
     <w:name w:val="Intense Reference"/>
-    <w:basedOn w:val="Standardskriftforavsnitt"/>
+    <w:basedOn w:val="Bekezdsalapbettpusa"/>
     <w:uiPriority w:val="32"/>
     <w:qFormat/>
     <w:rsid w:val="00AE4D97"/>
@@ -5289,9 +5834,9 @@
       <w:spacing w:val="5"/>
     </w:rPr>
   </w:style>
-  <w:style w:type="paragraph" w:styleId="NormalWeb">
+  <w:style w:type="paragraph" w:styleId="NormlWeb">
     <w:name w:val="Normal (Web)"/>
-    <w:basedOn w:val="Normal"/>
+    <w:basedOn w:val="Norml"/>
     <w:uiPriority w:val="99"/>
     <w:semiHidden/>
     <w:unhideWhenUsed/>
@@ -5305,9 +5850,9 @@
       <w14:ligatures w14:val="none"/>
     </w:rPr>
   </w:style>
-  <w:style w:type="character" w:styleId="Sterk">
+  <w:style w:type="character" w:styleId="Kiemels2">
     <w:name w:val="Strong"/>
-    <w:basedOn w:val="Standardskriftforavsnitt"/>
+    <w:basedOn w:val="Bekezdsalapbettpusa"/>
     <w:uiPriority w:val="22"/>
     <w:qFormat/>
     <w:rsid w:val="00AE4D97"/>
@@ -5318,17 +5863,17 @@
   </w:style>
   <w:style w:type="character" w:customStyle="1" w:styleId="ms-1">
     <w:name w:val="ms-1"/>
-    <w:basedOn w:val="Standardskriftforavsnitt"/>
+    <w:basedOn w:val="Bekezdsalapbettpusa"/>
     <w:rsid w:val="00AE4D97"/>
   </w:style>
   <w:style w:type="character" w:customStyle="1" w:styleId="max-w-15ch">
     <w:name w:val="max-w-[15ch]"/>
-    <w:basedOn w:val="Standardskriftforavsnitt"/>
+    <w:basedOn w:val="Bekezdsalapbettpusa"/>
     <w:rsid w:val="00AE4D97"/>
   </w:style>
-  <w:style w:type="character" w:styleId="Utheving">
+  <w:style w:type="character" w:styleId="Kiemels">
     <w:name w:val="Emphasis"/>
-    <w:basedOn w:val="Standardskriftforavsnitt"/>
+    <w:basedOn w:val="Bekezdsalapbettpusa"/>
     <w:uiPriority w:val="20"/>
     <w:qFormat/>
     <w:rsid w:val="00AE4D97"/>

</xml_diff>